<commit_message>
Updated Rapport. Minor changes.
</commit_message>
<xml_diff>
--- a/Rapport.docx
+++ b/Rapport.docx
@@ -1,6 +1,6 @@
 
 <file path=word/document.xml><?xml version="1.0" encoding="utf-8"?>
-<w:document xmlns:wpc="http://schemas.microsoft.com/office/word/2010/wordprocessingCanvas" xmlns:mc="http://schemas.openxmlformats.org/markup-compatibility/2006" xmlns:o="urn:schemas-microsoft-com:office:office" xmlns:r="http://schemas.openxmlformats.org/officeDocument/2006/relationships" xmlns:m="http://schemas.openxmlformats.org/officeDocument/2006/math" xmlns:v="urn:schemas-microsoft-com:vml" xmlns:wp14="http://schemas.microsoft.com/office/word/2010/wordprocessingDrawing" xmlns:wp="http://schemas.openxmlformats.org/drawingml/2006/wordprocessingDrawing" xmlns:w10="urn:schemas-microsoft-com:office:word" xmlns:w="http://schemas.openxmlformats.org/wordprocessingml/2006/main" xmlns:w14="http://schemas.microsoft.com/office/word/2010/wordml" xmlns:w15="http://schemas.microsoft.com/office/word/2012/wordml" xmlns:wpg="http://schemas.microsoft.com/office/word/2010/wordprocessingGroup" xmlns:wpi="http://schemas.microsoft.com/office/word/2010/wordprocessingInk" xmlns:wne="http://schemas.microsoft.com/office/word/2006/wordml" xmlns:wps="http://schemas.microsoft.com/office/word/2010/wordprocessingShape" mc:Ignorable="w14 w15 wp14">
+<w:document xmlns:wpc="http://schemas.microsoft.com/office/word/2010/wordprocessingCanvas" xmlns:cx="http://schemas.microsoft.com/office/drawing/2014/chartex" xmlns:cx1="http://schemas.microsoft.com/office/drawing/2015/9/8/chartex" xmlns:cx2="http://schemas.microsoft.com/office/drawing/2015/10/21/chartex" xmlns:cx3="http://schemas.microsoft.com/office/drawing/2016/5/9/chartex" xmlns:cx4="http://schemas.microsoft.com/office/drawing/2016/5/10/chartex" xmlns:cx5="http://schemas.microsoft.com/office/drawing/2016/5/11/chartex" xmlns:cx6="http://schemas.microsoft.com/office/drawing/2016/5/12/chartex" xmlns:cx7="http://schemas.microsoft.com/office/drawing/2016/5/13/chartex" xmlns:cx8="http://schemas.microsoft.com/office/drawing/2016/5/14/chartex" xmlns:mc="http://schemas.openxmlformats.org/markup-compatibility/2006" xmlns:o="urn:schemas-microsoft-com:office:office" xmlns:r="http://schemas.openxmlformats.org/officeDocument/2006/relationships" xmlns:m="http://schemas.openxmlformats.org/officeDocument/2006/math" xmlns:v="urn:schemas-microsoft-com:vml" xmlns:wp14="http://schemas.microsoft.com/office/word/2010/wordprocessingDrawing" xmlns:wp="http://schemas.openxmlformats.org/drawingml/2006/wordprocessingDrawing" xmlns:w10="urn:schemas-microsoft-com:office:word" xmlns:w="http://schemas.openxmlformats.org/wordprocessingml/2006/main" xmlns:w14="http://schemas.microsoft.com/office/word/2010/wordml" xmlns:w15="http://schemas.microsoft.com/office/word/2012/wordml" xmlns:w16se="http://schemas.microsoft.com/office/word/2015/wordml/symex" xmlns:wpg="http://schemas.microsoft.com/office/word/2010/wordprocessingGroup" xmlns:wpi="http://schemas.microsoft.com/office/word/2010/wordprocessingInk" xmlns:wne="http://schemas.microsoft.com/office/word/2006/wordml" xmlns:wps="http://schemas.microsoft.com/office/word/2010/wordprocessingShape" mc:Ignorable="w14 w15 w16se wp14">
   <w:body>
     <w:p>
       <w:pPr>
@@ -10,6 +10,7 @@
           <w:rFonts w:asciiTheme="majorHAnsi" w:hAnsiTheme="majorHAnsi" w:cstheme="majorHAnsi"/>
           <w:b/>
           <w:sz w:val="36"/>
+          <w:lang w:val="en-GB"/>
         </w:rPr>
       </w:pPr>
       <w:r>
@@ -17,6 +18,7 @@
           <w:rFonts w:asciiTheme="majorHAnsi" w:hAnsiTheme="majorHAnsi" w:cstheme="majorHAnsi"/>
           <w:b/>
           <w:sz w:val="36"/>
+          <w:lang w:val="en-GB"/>
         </w:rPr>
         <w:t>INF 413 – TP5-6</w:t>
       </w:r>
@@ -28,6 +30,7 @@
         <w:rPr>
           <w:rFonts w:asciiTheme="majorHAnsi" w:hAnsiTheme="majorHAnsi" w:cstheme="majorHAnsi"/>
           <w:sz w:val="36"/>
+          <w:lang w:val="en-GB"/>
         </w:rPr>
       </w:pPr>
     </w:p>
@@ -38,25 +41,27 @@
         <w:rPr>
           <w:rFonts w:asciiTheme="majorHAnsi" w:hAnsiTheme="majorHAnsi" w:cstheme="majorHAnsi"/>
           <w:sz w:val="36"/>
+          <w:lang w:val="en-GB"/>
         </w:rPr>
       </w:pPr>
       <w:r>
         <w:rPr>
           <w:rFonts w:asciiTheme="majorHAnsi" w:hAnsiTheme="majorHAnsi" w:cstheme="majorHAnsi"/>
           <w:sz w:val="36"/>
-        </w:rPr>
-        <w:t>Alan Gardin – Ronan Garet</w:t>
-      </w:r>
-    </w:p>
-    <w:p>
-      <w:pPr>
-        <w:pStyle w:val="Standard"/>
-        <w:jc w:val="center"/>
+          <w:lang w:val="en-GB"/>
+        </w:rPr>
+        <w:t xml:space="preserve">Alan Gardin – Ronan </w:t>
+      </w:r>
+      <w:proofErr w:type="spellStart"/>
+      <w:r>
         <w:rPr>
           <w:rFonts w:asciiTheme="majorHAnsi" w:hAnsiTheme="majorHAnsi" w:cstheme="majorHAnsi"/>
           <w:sz w:val="36"/>
-        </w:rPr>
-      </w:pPr>
+          <w:lang w:val="en-GB"/>
+        </w:rPr>
+        <w:t>Garet</w:t>
+      </w:r>
+      <w:proofErr w:type="spellEnd"/>
     </w:p>
     <w:p>
       <w:pPr>
@@ -65,13 +70,24 @@
         <w:rPr>
           <w:rFonts w:asciiTheme="majorHAnsi" w:hAnsiTheme="majorHAnsi" w:cstheme="majorHAnsi"/>
           <w:sz w:val="36"/>
-        </w:rPr>
-      </w:pPr>
-      <w:r>
+          <w:lang w:val="en-GB"/>
+        </w:rPr>
+      </w:pPr>
+    </w:p>
+    <w:p>
+      <w:pPr>
+        <w:pStyle w:val="Standard"/>
+        <w:jc w:val="center"/>
         <w:rPr>
           <w:rFonts w:asciiTheme="majorHAnsi" w:hAnsiTheme="majorHAnsi" w:cstheme="majorHAnsi"/>
           <w:sz w:val="36"/>
         </w:rPr>
+      </w:pPr>
+      <w:r>
+        <w:rPr>
+          <w:rFonts w:asciiTheme="majorHAnsi" w:hAnsiTheme="majorHAnsi" w:cstheme="majorHAnsi"/>
+          <w:sz w:val="36"/>
+        </w:rPr>
         <w:t>13/03/2017</w:t>
       </w:r>
     </w:p>
@@ -119,355 +135,1022 @@
         <w:rPr>
           <w:rFonts w:asciiTheme="minorHAnsi" w:hAnsiTheme="minorHAnsi" w:cstheme="minorHAnsi"/>
         </w:rPr>
-        <w:t>L’algorithme prend en entrée une liste de n points [p</w:t>
-      </w:r>
+        <w:t xml:space="preserve">L’algorithme prend en entrée une liste de </w:t>
+      </w:r>
+      <m:oMath>
+        <m:r>
+          <w:rPr>
+            <w:rFonts w:ascii="Cambria Math" w:hAnsi="Cambria Math" w:cstheme="minorHAnsi"/>
+          </w:rPr>
+          <m:t>n</m:t>
+        </m:r>
+      </m:oMath>
+      <w:r>
+        <w:rPr>
+          <w:rFonts w:asciiTheme="minorHAnsi" w:hAnsiTheme="minorHAnsi" w:cstheme="minorHAnsi"/>
+        </w:rPr>
+        <w:t xml:space="preserve"> points </w:t>
+      </w:r>
+      <m:oMath>
+        <m:r>
+          <w:rPr>
+            <w:rFonts w:ascii="Cambria Math" w:hAnsi="Cambria Math" w:cstheme="minorHAnsi"/>
+          </w:rPr>
+          <m:t>[</m:t>
+        </m:r>
+        <m:sSub>
+          <m:sSubPr>
+            <m:ctrlPr>
+              <w:rPr>
+                <w:rFonts w:ascii="Cambria Math" w:hAnsi="Cambria Math" w:cstheme="minorHAnsi"/>
+                <w:i/>
+              </w:rPr>
+            </m:ctrlPr>
+          </m:sSubPr>
+          <m:e>
+            <m:r>
+              <w:rPr>
+                <w:rFonts w:ascii="Cambria Math" w:hAnsi="Cambria Math" w:cstheme="minorHAnsi"/>
+              </w:rPr>
+              <m:t>p</m:t>
+            </m:r>
+          </m:e>
+          <m:sub>
+            <m:r>
+              <w:rPr>
+                <w:rFonts w:ascii="Cambria Math" w:hAnsi="Cambria Math" w:cstheme="minorHAnsi"/>
+                <w:vertAlign w:val="subscript"/>
+              </w:rPr>
+              <m:t>0</m:t>
+            </m:r>
+          </m:sub>
+        </m:sSub>
+        <m:r>
+          <w:rPr>
+            <w:rFonts w:ascii="Cambria Math" w:hAnsi="Cambria Math" w:cstheme="minorHAnsi"/>
+          </w:rPr>
+          <m:t>, …,</m:t>
+        </m:r>
+        <m:sSub>
+          <m:sSubPr>
+            <m:ctrlPr>
+              <w:rPr>
+                <w:rFonts w:ascii="Cambria Math" w:hAnsi="Cambria Math" w:cstheme="minorHAnsi"/>
+                <w:i/>
+              </w:rPr>
+            </m:ctrlPr>
+          </m:sSubPr>
+          <m:e>
+            <m:r>
+              <w:rPr>
+                <w:rFonts w:ascii="Cambria Math" w:hAnsi="Cambria Math" w:cstheme="minorHAnsi"/>
+              </w:rPr>
+              <m:t>p</m:t>
+            </m:r>
+          </m:e>
+          <m:sub>
+            <m:r>
+              <w:rPr>
+                <w:rFonts w:ascii="Cambria Math" w:hAnsi="Cambria Math" w:cstheme="minorHAnsi"/>
+              </w:rPr>
+              <m:t>n-1</m:t>
+            </m:r>
+          </m:sub>
+        </m:sSub>
+        <m:r>
+          <w:rPr>
+            <w:rFonts w:ascii="Cambria Math" w:hAnsi="Cambria Math" w:cstheme="minorHAnsi"/>
+          </w:rPr>
+          <m:t>]</m:t>
+        </m:r>
+      </m:oMath>
+      <w:r>
+        <w:rPr>
+          <w:rFonts w:asciiTheme="minorHAnsi" w:hAnsiTheme="minorHAnsi" w:cstheme="minorHAnsi"/>
+        </w:rPr>
+        <w:t xml:space="preserve"> à </w:t>
+      </w:r>
+      <m:oMath>
+        <m:r>
+          <w:rPr>
+            <w:rFonts w:ascii="Cambria Math" w:hAnsi="Cambria Math" w:cstheme="minorHAnsi"/>
+          </w:rPr>
+          <m:t>d</m:t>
+        </m:r>
+      </m:oMath>
+      <w:r>
+        <w:rPr>
+          <w:rFonts w:asciiTheme="minorHAnsi" w:hAnsiTheme="minorHAnsi" w:cstheme="minorHAnsi"/>
+        </w:rPr>
+        <w:t xml:space="preserve"> coordonnées </w:t>
+      </w:r>
+      <m:oMath>
+        <m:r>
+          <w:rPr>
+            <w:rFonts w:ascii="Cambria Math" w:hAnsi="Cambria Math" w:cstheme="minorHAnsi"/>
+          </w:rPr>
+          <m:t>(</m:t>
+        </m:r>
+        <m:sSub>
+          <m:sSubPr>
+            <m:ctrlPr>
+              <w:rPr>
+                <w:rFonts w:ascii="Cambria Math" w:hAnsi="Cambria Math" w:cstheme="minorHAnsi"/>
+                <w:i/>
+              </w:rPr>
+            </m:ctrlPr>
+          </m:sSubPr>
+          <m:e>
+            <m:r>
+              <w:rPr>
+                <w:rFonts w:ascii="Cambria Math" w:hAnsi="Cambria Math" w:cstheme="minorHAnsi"/>
+              </w:rPr>
+              <m:t>x</m:t>
+            </m:r>
+          </m:e>
+          <m:sub>
+            <m:r>
+              <w:rPr>
+                <w:rFonts w:ascii="Cambria Math" w:hAnsi="Cambria Math" w:cstheme="minorHAnsi"/>
+                <w:vertAlign w:val="subscript"/>
+              </w:rPr>
+              <m:t>0</m:t>
+            </m:r>
+          </m:sub>
+        </m:sSub>
+        <m:r>
+          <w:rPr>
+            <w:rFonts w:ascii="Cambria Math" w:hAnsi="Cambria Math" w:cstheme="minorHAnsi"/>
+          </w:rPr>
+          <m:t>, …,</m:t>
+        </m:r>
+        <m:sSub>
+          <m:sSubPr>
+            <m:ctrlPr>
+              <w:rPr>
+                <w:rFonts w:ascii="Cambria Math" w:hAnsi="Cambria Math" w:cstheme="minorHAnsi"/>
+                <w:i/>
+              </w:rPr>
+            </m:ctrlPr>
+          </m:sSubPr>
+          <m:e>
+            <m:r>
+              <w:rPr>
+                <w:rFonts w:ascii="Cambria Math" w:hAnsi="Cambria Math" w:cstheme="minorHAnsi"/>
+              </w:rPr>
+              <m:t>x</m:t>
+            </m:r>
+          </m:e>
+          <m:sub>
+            <m:r>
+              <w:rPr>
+                <w:rFonts w:ascii="Cambria Math" w:hAnsi="Cambria Math" w:cstheme="minorHAnsi"/>
+              </w:rPr>
+              <m:t>d-1</m:t>
+            </m:r>
+          </m:sub>
+        </m:sSub>
+        <m:r>
+          <w:rPr>
+            <w:rFonts w:ascii="Cambria Math" w:hAnsi="Cambria Math" w:cstheme="minorHAnsi"/>
+            <w:vertAlign w:val="subscript"/>
+          </w:rPr>
+          <m:t>)</m:t>
+        </m:r>
+      </m:oMath>
+      <w:r>
+        <w:rPr>
+          <w:rFonts w:asciiTheme="minorHAnsi" w:hAnsiTheme="minorHAnsi" w:cstheme="minorHAnsi"/>
+        </w:rPr>
+        <w:t xml:space="preserve"> et </w:t>
+      </w:r>
+      <m:oMath>
+        <m:r>
+          <w:rPr>
+            <w:rFonts w:ascii="Cambria Math" w:hAnsi="Cambria Math" w:cstheme="minorHAnsi"/>
+          </w:rPr>
+          <m:t>k</m:t>
+        </m:r>
+      </m:oMath>
+      <w:r>
+        <w:rPr>
+          <w:rFonts w:asciiTheme="minorHAnsi" w:hAnsiTheme="minorHAnsi" w:cstheme="minorHAnsi"/>
+        </w:rPr>
+        <w:t>, le nombre de barycentres.</w:t>
+      </w:r>
+    </w:p>
+    <w:p>
+      <w:pPr>
+        <w:pStyle w:val="Standard"/>
+        <w:jc w:val="both"/>
+        <w:rPr>
+          <w:rFonts w:asciiTheme="minorHAnsi" w:hAnsiTheme="minorHAnsi" w:cstheme="minorHAnsi"/>
+        </w:rPr>
+      </w:pPr>
+    </w:p>
+    <w:p>
+      <w:pPr>
+        <w:pStyle w:val="Standard"/>
+        <w:jc w:val="both"/>
+        <w:rPr>
+          <w:rFonts w:asciiTheme="minorHAnsi" w:hAnsiTheme="minorHAnsi" w:cstheme="minorHAnsi"/>
+        </w:rPr>
+      </w:pPr>
+      <w:r>
+        <w:rPr>
+          <w:rFonts w:asciiTheme="minorHAnsi" w:hAnsiTheme="minorHAnsi" w:cstheme="minorHAnsi"/>
+        </w:rPr>
+        <w:t xml:space="preserve">L’algorithme renvoie en sortie </w:t>
+      </w:r>
+      <m:oMath>
+        <m:r>
+          <w:rPr>
+            <w:rFonts w:ascii="Cambria Math" w:hAnsi="Cambria Math" w:cstheme="minorHAnsi"/>
+          </w:rPr>
+          <m:t>C = [</m:t>
+        </m:r>
+        <m:sSub>
+          <m:sSubPr>
+            <m:ctrlPr>
+              <w:rPr>
+                <w:rFonts w:ascii="Cambria Math" w:hAnsi="Cambria Math" w:cstheme="minorHAnsi"/>
+                <w:i/>
+              </w:rPr>
+            </m:ctrlPr>
+          </m:sSubPr>
+          <m:e>
+            <m:r>
+              <w:rPr>
+                <w:rFonts w:ascii="Cambria Math" w:hAnsi="Cambria Math" w:cstheme="minorHAnsi"/>
+              </w:rPr>
+              <m:t>C</m:t>
+            </m:r>
+          </m:e>
+          <m:sub>
+            <m:r>
+              <w:rPr>
+                <w:rFonts w:ascii="Cambria Math" w:hAnsi="Cambria Math" w:cstheme="minorHAnsi"/>
+                <w:vertAlign w:val="subscript"/>
+              </w:rPr>
+              <m:t>1</m:t>
+            </m:r>
+          </m:sub>
+        </m:sSub>
+        <m:r>
+          <w:rPr>
+            <w:rFonts w:ascii="Cambria Math" w:hAnsi="Cambria Math" w:cstheme="minorHAnsi"/>
+          </w:rPr>
+          <m:t xml:space="preserve">, …, </m:t>
+        </m:r>
+        <m:sSub>
+          <m:sSubPr>
+            <m:ctrlPr>
+              <w:rPr>
+                <w:rFonts w:ascii="Cambria Math" w:hAnsi="Cambria Math" w:cstheme="minorHAnsi"/>
+                <w:i/>
+              </w:rPr>
+            </m:ctrlPr>
+          </m:sSubPr>
+          <m:e>
+            <m:r>
+              <w:rPr>
+                <w:rFonts w:ascii="Cambria Math" w:hAnsi="Cambria Math" w:cstheme="minorHAnsi"/>
+              </w:rPr>
+              <m:t>C</m:t>
+            </m:r>
+          </m:e>
+          <m:sub>
+            <m:r>
+              <w:rPr>
+                <w:rFonts w:ascii="Cambria Math" w:hAnsi="Cambria Math" w:cstheme="minorHAnsi"/>
+              </w:rPr>
+              <m:t>k-1</m:t>
+            </m:r>
+          </m:sub>
+        </m:sSub>
+        <m:r>
+          <w:rPr>
+            <w:rFonts w:ascii="Cambria Math" w:hAnsi="Cambria Math" w:cstheme="minorHAnsi"/>
+          </w:rPr>
+          <m:t>]</m:t>
+        </m:r>
+      </m:oMath>
+      <w:r>
+        <w:rPr>
+          <w:rFonts w:asciiTheme="minorHAnsi" w:hAnsiTheme="minorHAnsi" w:cstheme="minorHAnsi"/>
+        </w:rPr>
+        <w:t xml:space="preserve"> ou </w:t>
+      </w:r>
+      <m:oMath>
+        <m:sSub>
+          <m:sSubPr>
+            <m:ctrlPr>
+              <w:rPr>
+                <w:rFonts w:ascii="Cambria Math" w:hAnsi="Cambria Math" w:cstheme="minorHAnsi"/>
+                <w:i/>
+              </w:rPr>
+            </m:ctrlPr>
+          </m:sSubPr>
+          <m:e>
+            <m:r>
+              <w:rPr>
+                <w:rFonts w:ascii="Cambria Math" w:hAnsi="Cambria Math" w:cstheme="minorHAnsi"/>
+              </w:rPr>
+              <m:t>C</m:t>
+            </m:r>
+          </m:e>
+          <m:sub>
+            <m:r>
+              <w:rPr>
+                <w:rFonts w:ascii="Cambria Math" w:hAnsi="Cambria Math" w:cstheme="minorHAnsi"/>
+              </w:rPr>
+              <m:t>i</m:t>
+            </m:r>
+          </m:sub>
+        </m:sSub>
+      </m:oMath>
+      <w:r>
+        <w:rPr>
+          <w:rFonts w:asciiTheme="minorHAnsi" w:hAnsiTheme="minorHAnsi" w:cstheme="minorHAnsi"/>
+        </w:rPr>
+        <w:t xml:space="preserve"> est une liste contenant l’ensemble des points du cluster associé au centre </w:t>
+      </w:r>
+      <m:oMath>
+        <m:r>
+          <w:rPr>
+            <w:rFonts w:ascii="Cambria Math" w:hAnsi="Cambria Math" w:cstheme="minorHAnsi"/>
+          </w:rPr>
+          <m:t>i</m:t>
+        </m:r>
+      </m:oMath>
+      <w:r>
+        <w:rPr>
+          <w:rFonts w:asciiTheme="minorHAnsi" w:hAnsiTheme="minorHAnsi" w:cstheme="minorHAnsi"/>
+        </w:rPr>
+        <w:t>.</w:t>
+      </w:r>
+    </w:p>
+    <w:p>
+      <w:pPr>
+        <w:pStyle w:val="Standard"/>
+        <w:jc w:val="both"/>
+        <w:rPr>
+          <w:rFonts w:asciiTheme="minorHAnsi" w:hAnsiTheme="minorHAnsi" w:cstheme="minorHAnsi"/>
+        </w:rPr>
+      </w:pPr>
+    </w:p>
+    <w:p>
+      <w:pPr>
+        <w:pStyle w:val="Standard"/>
+        <w:jc w:val="both"/>
+        <w:rPr>
+          <w:rFonts w:asciiTheme="minorHAnsi" w:hAnsiTheme="minorHAnsi" w:cstheme="minorHAnsi"/>
+          <w:u w:val="single"/>
+        </w:rPr>
+      </w:pPr>
+      <w:r>
+        <w:rPr>
+          <w:rFonts w:asciiTheme="minorHAnsi" w:hAnsiTheme="minorHAnsi" w:cstheme="minorHAnsi"/>
+          <w:u w:val="single"/>
+        </w:rPr>
+        <w:t>Début de l’algorithme :</w:t>
+      </w:r>
+    </w:p>
+    <w:p>
+      <w:pPr>
+        <w:pStyle w:val="Standard"/>
+        <w:jc w:val="both"/>
+        <w:rPr>
+          <w:rFonts w:asciiTheme="minorHAnsi" w:hAnsiTheme="minorHAnsi" w:cstheme="minorHAnsi"/>
+        </w:rPr>
+      </w:pPr>
+    </w:p>
+    <w:p>
+      <w:pPr>
+        <w:pStyle w:val="Standard"/>
+        <w:jc w:val="both"/>
+        <w:rPr>
+          <w:rFonts w:asciiTheme="minorHAnsi" w:hAnsiTheme="minorHAnsi" w:cstheme="minorHAnsi"/>
+        </w:rPr>
+      </w:pPr>
+      <w:r>
+        <w:rPr>
+          <w:rFonts w:asciiTheme="minorHAnsi" w:hAnsiTheme="minorHAnsi" w:cstheme="minorHAnsi"/>
+        </w:rPr>
+        <w:t>Choisir</w:t>
+      </w:r>
+      <m:oMath>
+        <m:r>
+          <w:rPr>
+            <w:rFonts w:ascii="Cambria Math" w:hAnsi="Cambria Math" w:cstheme="minorHAnsi"/>
+          </w:rPr>
+          <m:t xml:space="preserve"> k</m:t>
+        </m:r>
+      </m:oMath>
+      <w:r>
+        <w:rPr>
+          <w:rFonts w:asciiTheme="minorHAnsi" w:hAnsiTheme="minorHAnsi" w:cstheme="minorHAnsi"/>
+        </w:rPr>
+        <w:t xml:space="preserve"> centres </w:t>
+      </w:r>
+      <m:oMath>
+        <m:r>
+          <w:rPr>
+            <w:rFonts w:ascii="Cambria Math" w:hAnsi="Cambria Math" w:cstheme="minorHAnsi"/>
+          </w:rPr>
+          <m:t>[</m:t>
+        </m:r>
+        <m:sSub>
+          <m:sSubPr>
+            <m:ctrlPr>
+              <w:rPr>
+                <w:rFonts w:ascii="Cambria Math" w:hAnsi="Cambria Math" w:cstheme="minorHAnsi"/>
+                <w:i/>
+              </w:rPr>
+            </m:ctrlPr>
+          </m:sSubPr>
+          <m:e>
+            <m:r>
+              <w:rPr>
+                <w:rFonts w:ascii="Cambria Math" w:hAnsi="Cambria Math" w:cstheme="minorHAnsi"/>
+              </w:rPr>
+              <m:t>c</m:t>
+            </m:r>
+          </m:e>
+          <m:sub>
+            <m:r>
+              <w:rPr>
+                <w:rFonts w:ascii="Cambria Math" w:hAnsi="Cambria Math" w:cstheme="minorHAnsi"/>
+                <w:vertAlign w:val="subscript"/>
+              </w:rPr>
+              <m:t>0</m:t>
+            </m:r>
+          </m:sub>
+        </m:sSub>
+        <m:r>
+          <w:rPr>
+            <w:rFonts w:ascii="Cambria Math" w:hAnsi="Cambria Math" w:cstheme="minorHAnsi"/>
+          </w:rPr>
+          <m:t>,…,</m:t>
+        </m:r>
+        <m:sSub>
+          <m:sSubPr>
+            <m:ctrlPr>
+              <w:rPr>
+                <w:rFonts w:ascii="Cambria Math" w:hAnsi="Cambria Math" w:cstheme="minorHAnsi"/>
+                <w:i/>
+              </w:rPr>
+            </m:ctrlPr>
+          </m:sSubPr>
+          <m:e>
+            <m:r>
+              <w:rPr>
+                <w:rFonts w:ascii="Cambria Math" w:hAnsi="Cambria Math" w:cstheme="minorHAnsi"/>
+              </w:rPr>
+              <m:t>c</m:t>
+            </m:r>
+          </m:e>
+          <m:sub>
+            <m:r>
+              <w:rPr>
+                <w:rFonts w:ascii="Cambria Math" w:hAnsi="Cambria Math" w:cstheme="minorHAnsi"/>
+              </w:rPr>
+              <m:t>k-1</m:t>
+            </m:r>
+          </m:sub>
+        </m:sSub>
+        <m:r>
+          <w:rPr>
+            <w:rFonts w:ascii="Cambria Math" w:hAnsi="Cambria Math" w:cstheme="minorHAnsi"/>
+          </w:rPr>
+          <m:t>]</m:t>
+        </m:r>
+      </m:oMath>
       <w:r>
         <w:rPr>
           <w:rFonts w:asciiTheme="minorHAnsi" w:hAnsiTheme="minorHAnsi" w:cstheme="minorHAnsi"/>
           <w:vertAlign w:val="subscript"/>
         </w:rPr>
+        <w:t xml:space="preserve"> </w:t>
+      </w:r>
+      <w:r>
+        <w:rPr>
+          <w:rFonts w:asciiTheme="minorHAnsi" w:hAnsiTheme="minorHAnsi" w:cstheme="minorHAnsi"/>
+        </w:rPr>
+        <w:t xml:space="preserve">distincts de parmi </w:t>
+      </w:r>
+      <m:oMath>
+        <m:r>
+          <w:rPr>
+            <w:rFonts w:ascii="Cambria Math" w:hAnsi="Cambria Math" w:cstheme="minorHAnsi"/>
+          </w:rPr>
+          <m:t>[</m:t>
+        </m:r>
+        <m:sSub>
+          <m:sSubPr>
+            <m:ctrlPr>
+              <w:rPr>
+                <w:rFonts w:ascii="Cambria Math" w:hAnsi="Cambria Math" w:cstheme="minorHAnsi"/>
+                <w:i/>
+              </w:rPr>
+            </m:ctrlPr>
+          </m:sSubPr>
+          <m:e>
+            <m:r>
+              <w:rPr>
+                <w:rFonts w:ascii="Cambria Math" w:hAnsi="Cambria Math" w:cstheme="minorHAnsi"/>
+              </w:rPr>
+              <m:t>p</m:t>
+            </m:r>
+          </m:e>
+          <m:sub>
+            <m:r>
+              <w:rPr>
+                <w:rFonts w:ascii="Cambria Math" w:hAnsi="Cambria Math" w:cstheme="minorHAnsi"/>
+                <w:vertAlign w:val="subscript"/>
+              </w:rPr>
+              <m:t>0</m:t>
+            </m:r>
+          </m:sub>
+        </m:sSub>
+        <m:r>
+          <w:rPr>
+            <w:rFonts w:ascii="Cambria Math" w:hAnsi="Cambria Math" w:cstheme="minorHAnsi"/>
+          </w:rPr>
+          <m:t>, …,</m:t>
+        </m:r>
+        <m:sSub>
+          <m:sSubPr>
+            <m:ctrlPr>
+              <w:rPr>
+                <w:rFonts w:ascii="Cambria Math" w:hAnsi="Cambria Math" w:cstheme="minorHAnsi"/>
+                <w:i/>
+              </w:rPr>
+            </m:ctrlPr>
+          </m:sSubPr>
+          <m:e>
+            <m:r>
+              <w:rPr>
+                <w:rFonts w:ascii="Cambria Math" w:hAnsi="Cambria Math" w:cstheme="minorHAnsi"/>
+              </w:rPr>
+              <m:t>p</m:t>
+            </m:r>
+          </m:e>
+          <m:sub>
+            <m:r>
+              <w:rPr>
+                <w:rFonts w:ascii="Cambria Math" w:hAnsi="Cambria Math" w:cstheme="minorHAnsi"/>
+              </w:rPr>
+              <m:t>n-1</m:t>
+            </m:r>
+          </m:sub>
+        </m:sSub>
+        <m:r>
+          <w:rPr>
+            <w:rFonts w:ascii="Cambria Math" w:hAnsi="Cambria Math" w:cstheme="minorHAnsi"/>
+          </w:rPr>
+          <m:t>]</m:t>
+        </m:r>
+      </m:oMath>
+    </w:p>
+    <w:p>
+      <w:pPr>
+        <w:pStyle w:val="Standard"/>
+        <w:jc w:val="both"/>
+        <w:rPr>
+          <w:rFonts w:asciiTheme="minorHAnsi" w:hAnsiTheme="minorHAnsi" w:cstheme="minorHAnsi"/>
+        </w:rPr>
+      </w:pPr>
+    </w:p>
+    <w:p>
+      <w:pPr>
+        <w:pStyle w:val="Standard"/>
+        <w:jc w:val="both"/>
+        <w:rPr>
+          <w:rFonts w:asciiTheme="minorHAnsi" w:hAnsiTheme="minorHAnsi" w:cstheme="minorHAnsi"/>
+        </w:rPr>
+      </w:pPr>
+      <w:r>
+        <w:rPr>
+          <w:rFonts w:asciiTheme="minorHAnsi" w:hAnsiTheme="minorHAnsi" w:cstheme="minorHAnsi"/>
+        </w:rPr>
+        <w:t xml:space="preserve">Calculer </w:t>
+      </w:r>
+      <m:oMath>
+        <m:sSub>
+          <m:sSubPr>
+            <m:ctrlPr>
+              <w:rPr>
+                <w:rFonts w:ascii="Cambria Math" w:hAnsi="Cambria Math" w:cstheme="minorHAnsi"/>
+                <w:i/>
+              </w:rPr>
+            </m:ctrlPr>
+          </m:sSubPr>
+          <m:e>
+            <m:d>
+              <m:dPr>
+                <m:ctrlPr>
+                  <w:rPr>
+                    <w:rFonts w:ascii="Cambria Math" w:hAnsi="Cambria Math" w:cstheme="minorHAnsi"/>
+                    <w:i/>
+                  </w:rPr>
+                </m:ctrlPr>
+              </m:dPr>
+              <m:e>
+                <m:sSub>
+                  <m:sSubPr>
+                    <m:ctrlPr>
+                      <w:rPr>
+                        <w:rFonts w:ascii="Cambria Math" w:hAnsi="Cambria Math" w:cstheme="minorHAnsi"/>
+                        <w:i/>
+                      </w:rPr>
+                    </m:ctrlPr>
+                  </m:sSubPr>
+                  <m:e>
+                    <m:r>
+                      <w:rPr>
+                        <w:rFonts w:ascii="Cambria Math" w:hAnsi="Cambria Math" w:cstheme="minorHAnsi"/>
+                      </w:rPr>
+                      <m:t>L</m:t>
+                    </m:r>
+                  </m:e>
+                  <m:sub>
+                    <m:r>
+                      <w:rPr>
+                        <w:rFonts w:ascii="Cambria Math" w:hAnsi="Cambria Math" w:cstheme="minorHAnsi"/>
+                        <w:vertAlign w:val="subscript"/>
+                      </w:rPr>
+                      <m:t>i</m:t>
+                    </m:r>
+                    <m:r>
+                      <w:rPr>
+                        <w:rFonts w:ascii="Cambria Math" w:hAnsi="Cambria Math" w:cstheme="minorHAnsi"/>
+                        <w:vertAlign w:val="subscript"/>
+                      </w:rPr>
+                      <m:t>,j</m:t>
+                    </m:r>
+                  </m:sub>
+                </m:sSub>
+              </m:e>
+            </m:d>
+            <m:ctrlPr>
+              <w:rPr>
+                <w:rFonts w:ascii="Cambria Math" w:hAnsi="Cambria Math" w:cstheme="minorHAnsi"/>
+                <w:i/>
+                <w:vertAlign w:val="subscript"/>
+              </w:rPr>
+            </m:ctrlPr>
+          </m:e>
+          <m:sub>
+            <m:r>
+              <w:rPr>
+                <w:rFonts w:ascii="Cambria Math" w:hAnsi="Cambria Math" w:cstheme="minorHAnsi"/>
+                <w:vertAlign w:val="subscript"/>
+              </w:rPr>
+              <m:t>i,j</m:t>
+            </m:r>
+            <m:r>
+              <w:rPr>
+                <w:rFonts w:ascii="Cambria Math" w:hAnsi="Cambria Math" w:cstheme="minorHAnsi"/>
+                <w:vertAlign w:val="subscript"/>
+              </w:rPr>
+              <m:t>∈</m:t>
+            </m:r>
+            <m:r>
+              <w:rPr>
+                <w:rFonts w:ascii="Cambria Math" w:hAnsi="Cambria Math" w:cstheme="minorHAnsi"/>
+                <w:vertAlign w:val="subscript"/>
+              </w:rPr>
+              <m:t>[0,n-1]</m:t>
+            </m:r>
+            <m:r>
+              <w:rPr>
+                <w:rFonts w:ascii="Cambria Math" w:hAnsi="Cambria Math" w:cs="Calibri"/>
+                <w:vertAlign w:val="subscript"/>
+              </w:rPr>
+              <m:t>²</m:t>
+            </m:r>
+          </m:sub>
+        </m:sSub>
+      </m:oMath>
+      <w:r>
+        <w:rPr>
+          <w:rFonts w:asciiTheme="minorHAnsi" w:hAnsiTheme="minorHAnsi" w:cstheme="minorHAnsi"/>
+        </w:rPr>
+        <w:t xml:space="preserve"> l’ « éloignement » entre chaque couple de points, où </w:t>
+      </w:r>
+      <m:oMath>
+        <m:sSub>
+          <m:sSubPr>
+            <m:ctrlPr>
+              <w:rPr>
+                <w:rFonts w:ascii="Cambria Math" w:hAnsi="Cambria Math" w:cstheme="minorHAnsi"/>
+                <w:i/>
+              </w:rPr>
+            </m:ctrlPr>
+          </m:sSubPr>
+          <m:e>
+            <m:r>
+              <w:rPr>
+                <w:rFonts w:ascii="Cambria Math" w:hAnsi="Cambria Math" w:cstheme="minorHAnsi"/>
+              </w:rPr>
+              <m:t>L</m:t>
+            </m:r>
+          </m:e>
+          <m:sub>
+            <m:r>
+              <w:rPr>
+                <w:rFonts w:ascii="Cambria Math" w:hAnsi="Cambria Math" w:cstheme="minorHAnsi"/>
+                <w:vertAlign w:val="subscript"/>
+              </w:rPr>
+              <m:t>i</m:t>
+            </m:r>
+            <m:r>
+              <w:rPr>
+                <w:rFonts w:ascii="Cambria Math" w:hAnsi="Cambria Math" w:cstheme="minorHAnsi"/>
+                <w:vertAlign w:val="subscript"/>
+              </w:rPr>
+              <m:t>,</m:t>
+            </m:r>
+            <m:r>
+              <w:rPr>
+                <w:rFonts w:ascii="Cambria Math" w:hAnsi="Cambria Math" w:cstheme="minorHAnsi"/>
+                <w:vertAlign w:val="subscript"/>
+              </w:rPr>
+              <m:t>j</m:t>
+            </m:r>
+          </m:sub>
+        </m:sSub>
+        <m:r>
+          <w:rPr>
+            <w:rFonts w:ascii="Cambria Math" w:hAnsi="Cambria Math" w:cstheme="minorHAnsi"/>
+          </w:rPr>
+          <m:t>=</m:t>
+        </m:r>
+        <m:sSub>
+          <m:sSubPr>
+            <m:ctrlPr>
+              <w:rPr>
+                <w:rFonts w:ascii="Cambria Math" w:hAnsi="Cambria Math" w:cstheme="minorHAnsi"/>
+                <w:i/>
+              </w:rPr>
+            </m:ctrlPr>
+          </m:sSubPr>
+          <m:e>
+            <m:r>
+              <w:rPr>
+                <w:rFonts w:ascii="Cambria Math" w:hAnsi="Cambria Math" w:cstheme="minorHAnsi"/>
+              </w:rPr>
+              <m:t>L</m:t>
+            </m:r>
+          </m:e>
+          <m:sub>
+            <m:r>
+              <w:rPr>
+                <w:rFonts w:ascii="Cambria Math" w:hAnsi="Cambria Math" w:cstheme="minorHAnsi"/>
+                <w:vertAlign w:val="subscript"/>
+              </w:rPr>
+              <m:t>j</m:t>
+            </m:r>
+            <m:r>
+              <w:rPr>
+                <w:rFonts w:ascii="Cambria Math" w:hAnsi="Cambria Math" w:cstheme="minorHAnsi"/>
+                <w:vertAlign w:val="subscript"/>
+              </w:rPr>
+              <m:t>,</m:t>
+            </m:r>
+            <m:r>
+              <w:rPr>
+                <w:rFonts w:ascii="Cambria Math" w:hAnsi="Cambria Math" w:cstheme="minorHAnsi"/>
+                <w:vertAlign w:val="subscript"/>
+              </w:rPr>
+              <m:t>i</m:t>
+            </m:r>
+          </m:sub>
+        </m:sSub>
+      </m:oMath>
+      <w:r>
+        <w:rPr>
+          <w:rFonts w:asciiTheme="minorHAnsi" w:hAnsiTheme="minorHAnsi" w:cstheme="minorHAnsi"/>
+        </w:rPr>
+        <w:t xml:space="preserve"> correspond à l’éloignement entre les points </w:t>
+      </w:r>
+      <m:oMath>
+        <m:r>
+          <w:rPr>
+            <w:rFonts w:ascii="Cambria Math" w:hAnsi="Cambria Math" w:cstheme="minorHAnsi"/>
+          </w:rPr>
+          <m:t>i</m:t>
+        </m:r>
+      </m:oMath>
+      <w:r>
+        <w:rPr>
+          <w:rFonts w:asciiTheme="minorHAnsi" w:hAnsiTheme="minorHAnsi" w:cstheme="minorHAnsi"/>
+        </w:rPr>
+        <w:t xml:space="preserve"> et </w:t>
+      </w:r>
+      <m:oMath>
+        <m:r>
+          <w:rPr>
+            <w:rFonts w:ascii="Cambria Math" w:hAnsi="Cambria Math" w:cstheme="minorHAnsi"/>
+          </w:rPr>
+          <m:t>j</m:t>
+        </m:r>
+      </m:oMath>
+      <w:r>
+        <w:rPr>
+          <w:rFonts w:asciiTheme="minorHAnsi" w:hAnsiTheme="minorHAnsi" w:cstheme="minorHAnsi"/>
+        </w:rPr>
+        <w:t>.</w:t>
+      </w:r>
+    </w:p>
+    <w:p>
+      <w:pPr>
+        <w:pStyle w:val="Standard"/>
+        <w:jc w:val="both"/>
+        <w:rPr>
+          <w:rFonts w:asciiTheme="minorHAnsi" w:hAnsiTheme="minorHAnsi" w:cstheme="minorHAnsi"/>
+        </w:rPr>
+      </w:pPr>
+    </w:p>
+    <w:p>
+      <w:pPr>
+        <w:pStyle w:val="Standard"/>
+        <w:jc w:val="both"/>
+        <w:rPr>
+          <w:rFonts w:asciiTheme="minorHAnsi" w:hAnsiTheme="minorHAnsi" w:cstheme="minorHAnsi"/>
+        </w:rPr>
+      </w:pPr>
+      <w:r>
+        <w:rPr>
+          <w:rFonts w:asciiTheme="minorHAnsi" w:hAnsiTheme="minorHAnsi" w:cstheme="minorHAnsi"/>
+        </w:rPr>
+        <w:t>Tant que condition d’arrêt non-respectée :</w:t>
+      </w:r>
+    </w:p>
+    <w:p>
+      <w:pPr>
+        <w:pStyle w:val="Standard"/>
+        <w:jc w:val="both"/>
+        <w:rPr>
+          <w:rFonts w:asciiTheme="minorHAnsi" w:hAnsiTheme="minorHAnsi" w:cstheme="minorHAnsi"/>
+        </w:rPr>
+      </w:pPr>
+    </w:p>
+    <w:p>
+      <w:pPr>
+        <w:pStyle w:val="Standard"/>
+        <w:ind w:left="709"/>
+        <w:jc w:val="both"/>
+        <w:rPr>
+          <w:rFonts w:asciiTheme="minorHAnsi" w:hAnsiTheme="minorHAnsi" w:cstheme="minorHAnsi"/>
+        </w:rPr>
+      </w:pPr>
+      <w:r>
+        <w:rPr>
+          <w:rFonts w:asciiTheme="minorHAnsi" w:hAnsiTheme="minorHAnsi" w:cstheme="minorHAnsi"/>
+        </w:rPr>
+        <w:t xml:space="preserve">Pour </w:t>
+      </w:r>
+      <w:proofErr w:type="spellStart"/>
+      <w:r>
+        <w:rPr>
+          <w:rFonts w:asciiTheme="minorHAnsi" w:hAnsiTheme="minorHAnsi" w:cstheme="minorHAnsi"/>
+        </w:rPr>
+        <w:t>i</w:t>
+      </w:r>
+      <w:proofErr w:type="spellEnd"/>
+      <w:r>
+        <w:rPr>
+          <w:rFonts w:asciiTheme="minorHAnsi" w:hAnsiTheme="minorHAnsi" w:cstheme="minorHAnsi"/>
+        </w:rPr>
+        <w:t xml:space="preserve"> allant de 0 à n-1 :</w:t>
+      </w:r>
+    </w:p>
+    <w:p>
+      <w:pPr>
+        <w:pStyle w:val="Standard"/>
+        <w:ind w:left="1418"/>
+        <w:jc w:val="both"/>
+        <w:rPr>
+          <w:rFonts w:asciiTheme="minorHAnsi" w:hAnsiTheme="minorHAnsi" w:cstheme="minorHAnsi"/>
+        </w:rPr>
+      </w:pPr>
+      <w:r>
+        <w:rPr>
+          <w:rFonts w:asciiTheme="minorHAnsi" w:hAnsiTheme="minorHAnsi" w:cstheme="minorHAnsi"/>
+        </w:rPr>
+        <w:t xml:space="preserve">On cherche j tel que </w:t>
+      </w:r>
+      <w:proofErr w:type="spellStart"/>
+      <w:r>
+        <w:rPr>
+          <w:rFonts w:asciiTheme="minorHAnsi" w:hAnsiTheme="minorHAnsi" w:cstheme="minorHAnsi"/>
+        </w:rPr>
+        <w:t>L</w:t>
+      </w:r>
+      <w:r>
+        <w:rPr>
+          <w:rFonts w:asciiTheme="minorHAnsi" w:hAnsiTheme="minorHAnsi" w:cstheme="minorHAnsi"/>
+          <w:vertAlign w:val="subscript"/>
+        </w:rPr>
+        <w:t>ij</w:t>
+      </w:r>
+      <w:proofErr w:type="spellEnd"/>
+      <w:r>
+        <w:rPr>
+          <w:rFonts w:asciiTheme="minorHAnsi" w:hAnsiTheme="minorHAnsi" w:cstheme="minorHAnsi"/>
+        </w:rPr>
+        <w:t xml:space="preserve"> minimal et </w:t>
+      </w:r>
+      <w:proofErr w:type="spellStart"/>
+      <w:r>
+        <w:rPr>
+          <w:rFonts w:asciiTheme="minorHAnsi" w:hAnsiTheme="minorHAnsi" w:cstheme="minorHAnsi"/>
+        </w:rPr>
+        <w:t>p</w:t>
+      </w:r>
+      <w:r>
+        <w:rPr>
+          <w:rFonts w:asciiTheme="minorHAnsi" w:hAnsiTheme="minorHAnsi" w:cstheme="minorHAnsi"/>
+          <w:vertAlign w:val="subscript"/>
+        </w:rPr>
+        <w:t>j</w:t>
+      </w:r>
+      <w:proofErr w:type="spellEnd"/>
+      <w:r>
+        <w:rPr>
+          <w:rFonts w:asciiTheme="minorHAnsi" w:hAnsiTheme="minorHAnsi" w:cstheme="minorHAnsi"/>
+        </w:rPr>
+        <w:t xml:space="preserve"> </w:t>
+      </w:r>
+      <w:r>
+        <w:rPr>
+          <w:rFonts w:ascii="Cambria Math" w:hAnsi="Cambria Math" w:cs="Cambria Math"/>
+        </w:rPr>
+        <w:t>∈</w:t>
+      </w:r>
+      <w:r>
+        <w:rPr>
+          <w:rFonts w:asciiTheme="minorHAnsi" w:hAnsiTheme="minorHAnsi" w:cstheme="minorHAnsi"/>
+        </w:rPr>
+        <w:t xml:space="preserve"> [c</w:t>
+      </w:r>
+      <w:r>
+        <w:rPr>
+          <w:rFonts w:asciiTheme="minorHAnsi" w:hAnsiTheme="minorHAnsi" w:cstheme="minorHAnsi"/>
+          <w:vertAlign w:val="subscript"/>
+        </w:rPr>
         <w:t>0</w:t>
       </w:r>
       <w:r>
         <w:rPr>
           <w:rFonts w:asciiTheme="minorHAnsi" w:hAnsiTheme="minorHAnsi" w:cstheme="minorHAnsi"/>
         </w:rPr>
-        <w:t>, …,p</w:t>
+        <w:t>,…,c</w:t>
       </w:r>
       <w:r>
         <w:rPr>
           <w:rFonts w:asciiTheme="minorHAnsi" w:hAnsiTheme="minorHAnsi" w:cstheme="minorHAnsi"/>
           <w:vertAlign w:val="subscript"/>
         </w:rPr>
-        <w:t>n-1</w:t>
-      </w:r>
-      <w:r>
-        <w:rPr>
-          <w:rFonts w:asciiTheme="minorHAnsi" w:hAnsiTheme="minorHAnsi" w:cstheme="minorHAnsi"/>
-        </w:rPr>
-        <w:t>] à d coordonnées (x</w:t>
+        <w:t>k-1</w:t>
+      </w:r>
+      <w:r>
+        <w:rPr>
+          <w:rFonts w:asciiTheme="minorHAnsi" w:hAnsiTheme="minorHAnsi" w:cstheme="minorHAnsi"/>
+        </w:rPr>
+        <w:t>]</w:t>
+      </w:r>
+    </w:p>
+    <w:p>
+      <w:pPr>
+        <w:pStyle w:val="Standard"/>
+        <w:ind w:left="1418"/>
+        <w:jc w:val="both"/>
+        <w:rPr>
+          <w:rFonts w:asciiTheme="minorHAnsi" w:hAnsiTheme="minorHAnsi" w:cstheme="minorHAnsi"/>
+        </w:rPr>
+      </w:pPr>
+      <w:r>
+        <w:rPr>
+          <w:rFonts w:asciiTheme="minorHAnsi" w:hAnsiTheme="minorHAnsi" w:cstheme="minorHAnsi"/>
+        </w:rPr>
+        <w:t>Ajouter p</w:t>
       </w:r>
       <w:r>
         <w:rPr>
           <w:rFonts w:asciiTheme="minorHAnsi" w:hAnsiTheme="minorHAnsi" w:cstheme="minorHAnsi"/>
           <w:vertAlign w:val="subscript"/>
         </w:rPr>
-        <w:t>0</w:t>
-      </w:r>
-      <w:r>
-        <w:rPr>
-          <w:rFonts w:asciiTheme="minorHAnsi" w:hAnsiTheme="minorHAnsi" w:cstheme="minorHAnsi"/>
-        </w:rPr>
-        <w:t>, …,x</w:t>
-      </w:r>
-      <w:r>
-        <w:rPr>
-          <w:rFonts w:asciiTheme="minorHAnsi" w:hAnsiTheme="minorHAnsi" w:cstheme="minorHAnsi"/>
-          <w:vertAlign w:val="subscript"/>
-        </w:rPr>
-        <w:t>d-1</w:t>
-      </w:r>
-      <w:r>
-        <w:rPr>
-          <w:rFonts w:asciiTheme="minorHAnsi" w:hAnsiTheme="minorHAnsi" w:cstheme="minorHAnsi"/>
-        </w:rPr>
-        <w:t>) et k, le nombre de barycentres.</w:t>
-      </w:r>
-    </w:p>
-    <w:p>
-      <w:pPr>
-        <w:pStyle w:val="Standard"/>
-        <w:jc w:val="both"/>
-        <w:rPr>
-          <w:rFonts w:asciiTheme="minorHAnsi" w:hAnsiTheme="minorHAnsi" w:cstheme="minorHAnsi"/>
-        </w:rPr>
-      </w:pPr>
-    </w:p>
-    <w:p>
-      <w:pPr>
-        <w:pStyle w:val="Standard"/>
-        <w:jc w:val="both"/>
-        <w:rPr>
-          <w:rFonts w:asciiTheme="minorHAnsi" w:hAnsiTheme="minorHAnsi" w:cstheme="minorHAnsi"/>
-        </w:rPr>
-      </w:pPr>
-      <w:r>
-        <w:rPr>
-          <w:rFonts w:asciiTheme="minorHAnsi" w:hAnsiTheme="minorHAnsi" w:cstheme="minorHAnsi"/>
-        </w:rPr>
-        <w:t>L’algorithme renvoie en sortie C = [C</w:t>
-      </w:r>
-      <w:r>
-        <w:rPr>
-          <w:rFonts w:asciiTheme="minorHAnsi" w:hAnsiTheme="minorHAnsi" w:cstheme="minorHAnsi"/>
-          <w:vertAlign w:val="subscript"/>
-        </w:rPr>
-        <w:t>1</w:t>
-      </w:r>
-      <w:r>
-        <w:rPr>
-          <w:rFonts w:asciiTheme="minorHAnsi" w:hAnsiTheme="minorHAnsi" w:cstheme="minorHAnsi"/>
-        </w:rPr>
-        <w:t>, …, C</w:t>
-      </w:r>
-      <w:r>
-        <w:rPr>
-          <w:rFonts w:asciiTheme="minorHAnsi" w:hAnsiTheme="minorHAnsi" w:cstheme="minorHAnsi"/>
-          <w:vertAlign w:val="subscript"/>
-        </w:rPr>
-        <w:t>k-1</w:t>
-      </w:r>
-      <w:r>
-        <w:rPr>
-          <w:rFonts w:asciiTheme="minorHAnsi" w:hAnsiTheme="minorHAnsi" w:cstheme="minorHAnsi"/>
-        </w:rPr>
-        <w:t>] ou Ci est une liste contenant l’ensemble des points du cluster associé au centre i.</w:t>
-      </w:r>
-    </w:p>
-    <w:p>
-      <w:pPr>
-        <w:pStyle w:val="Standard"/>
-        <w:jc w:val="both"/>
-        <w:rPr>
-          <w:rFonts w:asciiTheme="minorHAnsi" w:hAnsiTheme="minorHAnsi" w:cstheme="minorHAnsi"/>
-        </w:rPr>
-      </w:pPr>
-    </w:p>
-    <w:p>
-      <w:pPr>
-        <w:pStyle w:val="Standard"/>
-        <w:jc w:val="both"/>
-        <w:rPr>
-          <w:rFonts w:asciiTheme="minorHAnsi" w:hAnsiTheme="minorHAnsi" w:cstheme="minorHAnsi"/>
-          <w:u w:val="single"/>
-        </w:rPr>
-      </w:pPr>
-      <w:r>
-        <w:rPr>
-          <w:rFonts w:asciiTheme="minorHAnsi" w:hAnsiTheme="minorHAnsi" w:cstheme="minorHAnsi"/>
-          <w:u w:val="single"/>
-        </w:rPr>
-        <w:t>Début de l’algorithme :</w:t>
-      </w:r>
-    </w:p>
-    <w:p>
-      <w:pPr>
-        <w:pStyle w:val="Standard"/>
-        <w:jc w:val="both"/>
-        <w:rPr>
-          <w:rFonts w:asciiTheme="minorHAnsi" w:hAnsiTheme="minorHAnsi" w:cstheme="minorHAnsi"/>
-        </w:rPr>
-      </w:pPr>
-    </w:p>
-    <w:p>
-      <w:pPr>
-        <w:pStyle w:val="Standard"/>
-        <w:jc w:val="both"/>
-        <w:rPr>
-          <w:rFonts w:asciiTheme="minorHAnsi" w:hAnsiTheme="minorHAnsi" w:cstheme="minorHAnsi"/>
-        </w:rPr>
-      </w:pPr>
-      <w:r>
-        <w:rPr>
-          <w:rFonts w:asciiTheme="minorHAnsi" w:hAnsiTheme="minorHAnsi" w:cstheme="minorHAnsi"/>
-        </w:rPr>
-        <w:t>Choisir k centres [c</w:t>
-      </w:r>
-      <w:r>
-        <w:rPr>
-          <w:rFonts w:asciiTheme="minorHAnsi" w:hAnsiTheme="minorHAnsi" w:cstheme="minorHAnsi"/>
-          <w:vertAlign w:val="subscript"/>
-        </w:rPr>
-        <w:t>0</w:t>
-      </w:r>
-      <w:r>
-        <w:rPr>
-          <w:rFonts w:asciiTheme="minorHAnsi" w:hAnsiTheme="minorHAnsi" w:cstheme="minorHAnsi"/>
-        </w:rPr>
-        <w:t>,…,c</w:t>
-      </w:r>
-      <w:r>
-        <w:rPr>
-          <w:rFonts w:asciiTheme="minorHAnsi" w:hAnsiTheme="minorHAnsi" w:cstheme="minorHAnsi"/>
-          <w:vertAlign w:val="subscript"/>
-        </w:rPr>
-        <w:t>k-1</w:t>
-      </w:r>
-      <w:r>
-        <w:rPr>
-          <w:rFonts w:asciiTheme="minorHAnsi" w:hAnsiTheme="minorHAnsi" w:cstheme="minorHAnsi"/>
-        </w:rPr>
-        <w:t>]</w:t>
-      </w:r>
-      <w:r>
-        <w:rPr>
-          <w:rFonts w:asciiTheme="minorHAnsi" w:hAnsiTheme="minorHAnsi" w:cstheme="minorHAnsi"/>
-          <w:vertAlign w:val="subscript"/>
-        </w:rPr>
-        <w:t xml:space="preserve"> </w:t>
-      </w:r>
-      <w:r>
-        <w:rPr>
-          <w:rFonts w:asciiTheme="minorHAnsi" w:hAnsiTheme="minorHAnsi" w:cstheme="minorHAnsi"/>
-        </w:rPr>
-        <w:t>distincts de parmi [p</w:t>
-      </w:r>
-      <w:r>
-        <w:rPr>
-          <w:rFonts w:asciiTheme="minorHAnsi" w:hAnsiTheme="minorHAnsi" w:cstheme="minorHAnsi"/>
-          <w:vertAlign w:val="subscript"/>
-        </w:rPr>
-        <w:t>0</w:t>
-      </w:r>
-      <w:r>
-        <w:rPr>
-          <w:rFonts w:asciiTheme="minorHAnsi" w:hAnsiTheme="minorHAnsi" w:cstheme="minorHAnsi"/>
-        </w:rPr>
-        <w:t>, …,p</w:t>
-      </w:r>
-      <w:r>
-        <w:rPr>
-          <w:rFonts w:asciiTheme="minorHAnsi" w:hAnsiTheme="minorHAnsi" w:cstheme="minorHAnsi"/>
-          <w:vertAlign w:val="subscript"/>
-        </w:rPr>
-        <w:t>n-1</w:t>
-      </w:r>
-      <w:r>
-        <w:rPr>
-          <w:rFonts w:asciiTheme="minorHAnsi" w:hAnsiTheme="minorHAnsi" w:cstheme="minorHAnsi"/>
-        </w:rPr>
-        <w:t>]</w:t>
-      </w:r>
-    </w:p>
-    <w:p>
-      <w:pPr>
-        <w:pStyle w:val="Standard"/>
-        <w:jc w:val="both"/>
-        <w:rPr>
-          <w:rFonts w:asciiTheme="minorHAnsi" w:hAnsiTheme="minorHAnsi" w:cstheme="minorHAnsi"/>
-        </w:rPr>
-      </w:pPr>
-    </w:p>
-    <w:p>
-      <w:pPr>
-        <w:pStyle w:val="Standard"/>
-        <w:jc w:val="both"/>
-        <w:rPr>
-          <w:rFonts w:asciiTheme="minorHAnsi" w:hAnsiTheme="minorHAnsi" w:cstheme="minorHAnsi"/>
-        </w:rPr>
-      </w:pPr>
-      <w:r>
-        <w:rPr>
-          <w:rFonts w:asciiTheme="minorHAnsi" w:hAnsiTheme="minorHAnsi" w:cstheme="minorHAnsi"/>
-        </w:rPr>
-        <w:t>Calculer (L</w:t>
-      </w:r>
-      <w:r>
-        <w:rPr>
-          <w:rFonts w:asciiTheme="minorHAnsi" w:hAnsiTheme="minorHAnsi" w:cstheme="minorHAnsi"/>
-          <w:vertAlign w:val="subscript"/>
-        </w:rPr>
-        <w:t>i,j</w:t>
-      </w:r>
-      <w:r>
-        <w:rPr>
-          <w:rFonts w:asciiTheme="minorHAnsi" w:hAnsiTheme="minorHAnsi" w:cstheme="minorHAnsi"/>
-        </w:rPr>
-        <w:t>)</w:t>
-      </w:r>
-      <w:r>
-        <w:rPr>
-          <w:rFonts w:asciiTheme="minorHAnsi" w:hAnsiTheme="minorHAnsi" w:cstheme="minorHAnsi"/>
-          <w:vertAlign w:val="subscript"/>
-        </w:rPr>
-        <w:t xml:space="preserve">(i,j) </w:t>
-      </w:r>
-      <w:r>
-        <w:rPr>
-          <w:rFonts w:ascii="Cambria Math" w:hAnsi="Cambria Math" w:cs="Cambria Math"/>
-          <w:vertAlign w:val="subscript"/>
-        </w:rPr>
-        <w:t>∈</w:t>
-      </w:r>
-      <w:r>
-        <w:rPr>
-          <w:rFonts w:asciiTheme="minorHAnsi" w:hAnsiTheme="minorHAnsi" w:cstheme="minorHAnsi"/>
-          <w:vertAlign w:val="subscript"/>
-        </w:rPr>
-        <w:t xml:space="preserve"> [0,n-1]</w:t>
-      </w:r>
-      <w:r>
-        <w:rPr>
-          <w:rFonts w:ascii="Calibri" w:hAnsi="Calibri" w:cs="Calibri"/>
-          <w:vertAlign w:val="subscript"/>
-        </w:rPr>
-        <w:t>²</w:t>
-      </w:r>
-      <w:r>
-        <w:rPr>
-          <w:rFonts w:asciiTheme="minorHAnsi" w:hAnsiTheme="minorHAnsi" w:cstheme="minorHAnsi"/>
-        </w:rPr>
-        <w:t xml:space="preserve"> l’ « éloignement » entre chaque couple de points, où L</w:t>
-      </w:r>
-      <w:r>
-        <w:rPr>
-          <w:rFonts w:asciiTheme="minorHAnsi" w:hAnsiTheme="minorHAnsi" w:cstheme="minorHAnsi"/>
-          <w:vertAlign w:val="subscript"/>
-        </w:rPr>
-        <w:t>ij</w:t>
-      </w:r>
-      <w:r>
-        <w:rPr>
-          <w:rFonts w:asciiTheme="minorHAnsi" w:hAnsiTheme="minorHAnsi" w:cstheme="minorHAnsi"/>
-        </w:rPr>
-        <w:t>=L</w:t>
-      </w:r>
-      <w:r>
-        <w:rPr>
-          <w:rFonts w:asciiTheme="minorHAnsi" w:hAnsiTheme="minorHAnsi" w:cstheme="minorHAnsi"/>
-          <w:vertAlign w:val="subscript"/>
-        </w:rPr>
-        <w:t>ji</w:t>
-      </w:r>
-      <w:r>
-        <w:rPr>
-          <w:rFonts w:asciiTheme="minorHAnsi" w:hAnsiTheme="minorHAnsi" w:cstheme="minorHAnsi"/>
-        </w:rPr>
-        <w:t xml:space="preserve"> correspond à l’éloignement entre les points i et j</w:t>
-      </w:r>
-    </w:p>
-    <w:p>
-      <w:pPr>
-        <w:pStyle w:val="Standard"/>
-        <w:jc w:val="both"/>
-        <w:rPr>
-          <w:rFonts w:asciiTheme="minorHAnsi" w:hAnsiTheme="minorHAnsi" w:cstheme="minorHAnsi"/>
-        </w:rPr>
-      </w:pPr>
-    </w:p>
-    <w:p>
-      <w:pPr>
-        <w:pStyle w:val="Standard"/>
-        <w:jc w:val="both"/>
-        <w:rPr>
-          <w:rFonts w:asciiTheme="minorHAnsi" w:hAnsiTheme="minorHAnsi" w:cstheme="minorHAnsi"/>
-        </w:rPr>
-      </w:pPr>
-      <w:r>
-        <w:rPr>
-          <w:rFonts w:asciiTheme="minorHAnsi" w:hAnsiTheme="minorHAnsi" w:cstheme="minorHAnsi"/>
-        </w:rPr>
-        <w:t>Tant que condition d’arrêt non-respectée :</w:t>
-      </w:r>
-    </w:p>
-    <w:p>
-      <w:pPr>
-        <w:pStyle w:val="Standard"/>
-        <w:jc w:val="both"/>
-        <w:rPr>
-          <w:rFonts w:asciiTheme="minorHAnsi" w:hAnsiTheme="minorHAnsi" w:cstheme="minorHAnsi"/>
-        </w:rPr>
-      </w:pPr>
+        <w:t>i</w:t>
+      </w:r>
+      <w:r>
+        <w:rPr>
+          <w:rFonts w:asciiTheme="minorHAnsi" w:hAnsiTheme="minorHAnsi" w:cstheme="minorHAnsi"/>
+        </w:rPr>
+        <w:t xml:space="preserve"> à C</w:t>
+      </w:r>
     </w:p>
     <w:p>
       <w:pPr>
@@ -482,158 +1165,47 @@
         <w:rPr>
           <w:rFonts w:asciiTheme="minorHAnsi" w:hAnsiTheme="minorHAnsi" w:cstheme="minorHAnsi"/>
         </w:rPr>
-        <w:t>Pour i allant de 0 à n-1 :</w:t>
-      </w:r>
-    </w:p>
-    <w:p>
-      <w:pPr>
-        <w:pStyle w:val="Standard"/>
-        <w:ind w:left="1418"/>
-        <w:jc w:val="both"/>
-        <w:rPr>
-          <w:rFonts w:asciiTheme="minorHAnsi" w:hAnsiTheme="minorHAnsi" w:cstheme="minorHAnsi"/>
-        </w:rPr>
-      </w:pPr>
-      <w:r>
-        <w:rPr>
-          <w:rFonts w:asciiTheme="minorHAnsi" w:hAnsiTheme="minorHAnsi" w:cstheme="minorHAnsi"/>
-        </w:rPr>
-        <w:t>On cherche j tel que L</w:t>
-      </w:r>
-      <w:r>
-        <w:rPr>
-          <w:rFonts w:asciiTheme="minorHAnsi" w:hAnsiTheme="minorHAnsi" w:cstheme="minorHAnsi"/>
-          <w:vertAlign w:val="subscript"/>
-        </w:rPr>
-        <w:t>ij</w:t>
-      </w:r>
-      <w:r>
-        <w:rPr>
-          <w:rFonts w:asciiTheme="minorHAnsi" w:hAnsiTheme="minorHAnsi" w:cstheme="minorHAnsi"/>
-        </w:rPr>
-        <w:t xml:space="preserve"> minimal et p</w:t>
-      </w:r>
-      <w:r>
-        <w:rPr>
-          <w:rFonts w:asciiTheme="minorHAnsi" w:hAnsiTheme="minorHAnsi" w:cstheme="minorHAnsi"/>
-          <w:vertAlign w:val="subscript"/>
-        </w:rPr>
-        <w:t>j</w:t>
-      </w:r>
-      <w:r>
-        <w:rPr>
-          <w:rFonts w:asciiTheme="minorHAnsi" w:hAnsiTheme="minorHAnsi" w:cstheme="minorHAnsi"/>
-        </w:rPr>
-        <w:t xml:space="preserve"> </w:t>
-      </w:r>
-      <w:r>
-        <w:rPr>
-          <w:rFonts w:ascii="Cambria Math" w:hAnsi="Cambria Math" w:cs="Cambria Math"/>
-        </w:rPr>
-        <w:t>∈</w:t>
-      </w:r>
-      <w:r>
-        <w:rPr>
-          <w:rFonts w:asciiTheme="minorHAnsi" w:hAnsiTheme="minorHAnsi" w:cstheme="minorHAnsi"/>
-        </w:rPr>
-        <w:t xml:space="preserve"> [c</w:t>
-      </w:r>
-      <w:r>
-        <w:rPr>
-          <w:rFonts w:asciiTheme="minorHAnsi" w:hAnsiTheme="minorHAnsi" w:cstheme="minorHAnsi"/>
-          <w:vertAlign w:val="subscript"/>
-        </w:rPr>
-        <w:t>0</w:t>
-      </w:r>
-      <w:r>
-        <w:rPr>
-          <w:rFonts w:asciiTheme="minorHAnsi" w:hAnsiTheme="minorHAnsi" w:cstheme="minorHAnsi"/>
-        </w:rPr>
-        <w:t>,…,c</w:t>
-      </w:r>
-      <w:r>
-        <w:rPr>
-          <w:rFonts w:asciiTheme="minorHAnsi" w:hAnsiTheme="minorHAnsi" w:cstheme="minorHAnsi"/>
-          <w:vertAlign w:val="subscript"/>
-        </w:rPr>
-        <w:t>k-1</w:t>
-      </w:r>
-      <w:r>
-        <w:rPr>
-          <w:rFonts w:asciiTheme="minorHAnsi" w:hAnsiTheme="minorHAnsi" w:cstheme="minorHAnsi"/>
-        </w:rPr>
-        <w:t>]</w:t>
-      </w:r>
-    </w:p>
-    <w:p>
-      <w:pPr>
-        <w:pStyle w:val="Standard"/>
-        <w:ind w:left="1418"/>
-        <w:jc w:val="both"/>
-        <w:rPr>
-          <w:rFonts w:asciiTheme="minorHAnsi" w:hAnsiTheme="minorHAnsi" w:cstheme="minorHAnsi"/>
-        </w:rPr>
-      </w:pPr>
-      <w:r>
-        <w:rPr>
-          <w:rFonts w:asciiTheme="minorHAnsi" w:hAnsiTheme="minorHAnsi" w:cstheme="minorHAnsi"/>
-        </w:rPr>
-        <w:t>Ajouter p</w:t>
-      </w:r>
-      <w:r>
-        <w:rPr>
-          <w:rFonts w:asciiTheme="minorHAnsi" w:hAnsiTheme="minorHAnsi" w:cstheme="minorHAnsi"/>
-          <w:vertAlign w:val="subscript"/>
+        <w:t>Fin Pour</w:t>
+      </w:r>
+    </w:p>
+    <w:p>
+      <w:pPr>
+        <w:pStyle w:val="Standard"/>
+        <w:ind w:left="709"/>
+        <w:jc w:val="both"/>
+        <w:rPr>
+          <w:rFonts w:asciiTheme="minorHAnsi" w:hAnsiTheme="minorHAnsi" w:cstheme="minorHAnsi"/>
+        </w:rPr>
+      </w:pPr>
+    </w:p>
+    <w:p>
+      <w:pPr>
+        <w:pStyle w:val="Standard"/>
+        <w:ind w:left="709"/>
+        <w:jc w:val="both"/>
+        <w:rPr>
+          <w:rFonts w:asciiTheme="minorHAnsi" w:hAnsiTheme="minorHAnsi" w:cstheme="minorHAnsi"/>
+        </w:rPr>
+      </w:pPr>
+      <w:r>
+        <w:rPr>
+          <w:rFonts w:asciiTheme="minorHAnsi" w:hAnsiTheme="minorHAnsi" w:cstheme="minorHAnsi"/>
+        </w:rPr>
+        <w:t xml:space="preserve">Pour </w:t>
+      </w:r>
+      <w:proofErr w:type="spellStart"/>
+      <w:r>
+        <w:rPr>
+          <w:rFonts w:asciiTheme="minorHAnsi" w:hAnsiTheme="minorHAnsi" w:cstheme="minorHAnsi"/>
         </w:rPr>
         <w:t>i</w:t>
       </w:r>
-      <w:r>
-        <w:rPr>
-          <w:rFonts w:asciiTheme="minorHAnsi" w:hAnsiTheme="minorHAnsi" w:cstheme="minorHAnsi"/>
-        </w:rPr>
-        <w:t xml:space="preserve"> à C</w:t>
-      </w:r>
-    </w:p>
-    <w:p>
-      <w:pPr>
-        <w:pStyle w:val="Standard"/>
-        <w:ind w:left="709"/>
-        <w:jc w:val="both"/>
-        <w:rPr>
-          <w:rFonts w:asciiTheme="minorHAnsi" w:hAnsiTheme="minorHAnsi" w:cstheme="minorHAnsi"/>
-        </w:rPr>
-      </w:pPr>
-      <w:r>
-        <w:rPr>
-          <w:rFonts w:asciiTheme="minorHAnsi" w:hAnsiTheme="minorHAnsi" w:cstheme="minorHAnsi"/>
-        </w:rPr>
-        <w:t>Fin Pour</w:t>
-      </w:r>
-    </w:p>
-    <w:p>
-      <w:pPr>
-        <w:pStyle w:val="Standard"/>
-        <w:ind w:left="709"/>
-        <w:jc w:val="both"/>
-        <w:rPr>
-          <w:rFonts w:asciiTheme="minorHAnsi" w:hAnsiTheme="minorHAnsi" w:cstheme="minorHAnsi"/>
-        </w:rPr>
-      </w:pPr>
-    </w:p>
-    <w:p>
-      <w:pPr>
-        <w:pStyle w:val="Standard"/>
-        <w:ind w:left="709"/>
-        <w:jc w:val="both"/>
-        <w:rPr>
-          <w:rFonts w:asciiTheme="minorHAnsi" w:hAnsiTheme="minorHAnsi" w:cstheme="minorHAnsi"/>
-        </w:rPr>
-      </w:pPr>
-      <w:r>
-        <w:rPr>
-          <w:rFonts w:asciiTheme="minorHAnsi" w:hAnsiTheme="minorHAnsi" w:cstheme="minorHAnsi"/>
-        </w:rPr>
-        <w:t>Pour i allant de 0 à k-1 :</w:t>
+      <w:proofErr w:type="spellEnd"/>
+      <w:r>
+        <w:rPr>
+          <w:rFonts w:asciiTheme="minorHAnsi" w:hAnsiTheme="minorHAnsi" w:cstheme="minorHAnsi"/>
+        </w:rPr>
+        <w:t xml:space="preserve"> allant de 0 à k-1 :</w:t>
       </w:r>
     </w:p>
     <w:p>
@@ -856,20 +1428,124 @@
         <w:rPr>
           <w:rFonts w:asciiTheme="minorHAnsi" w:hAnsiTheme="minorHAnsi" w:cstheme="minorHAnsi"/>
         </w:rPr>
-        <w:t xml:space="preserve"> temps, nous avons choisi le calcul de distance qui nous a paru le plus naturel : la distance euclidienne. Soit D</w:t>
-      </w:r>
-      <w:r>
-        <w:rPr>
-          <w:rFonts w:asciiTheme="minorHAnsi" w:hAnsiTheme="minorHAnsi" w:cstheme="minorHAnsi"/>
-          <w:vertAlign w:val="subscript"/>
-        </w:rPr>
-        <w:t>ij</w:t>
-      </w:r>
-      <w:r>
-        <w:rPr>
-          <w:rFonts w:asciiTheme="minorHAnsi" w:hAnsiTheme="minorHAnsi" w:cstheme="minorHAnsi"/>
-        </w:rPr>
-        <w:t xml:space="preserve"> la distance entre les points pi et pj, on a donc </w:t>
+        <w:t xml:space="preserve"> temps, nous avons choisi le calcul de distance qui nous a paru le plus naturel : la distance euclidienne. Soit </w:t>
+      </w:r>
+      <m:oMath>
+        <m:sSub>
+          <m:sSubPr>
+            <m:ctrlPr>
+              <w:rPr>
+                <w:rFonts w:ascii="Cambria Math" w:hAnsi="Cambria Math" w:cstheme="minorHAnsi"/>
+                <w:i/>
+              </w:rPr>
+            </m:ctrlPr>
+          </m:sSubPr>
+          <m:e>
+            <m:r>
+              <w:rPr>
+                <w:rFonts w:ascii="Cambria Math" w:hAnsi="Cambria Math" w:cstheme="minorHAnsi"/>
+              </w:rPr>
+              <m:t>D</m:t>
+            </m:r>
+          </m:e>
+          <m:sub>
+            <m:r>
+              <w:rPr>
+                <w:rFonts w:ascii="Cambria Math" w:hAnsi="Cambria Math" w:cstheme="minorHAnsi"/>
+                <w:vertAlign w:val="subscript"/>
+              </w:rPr>
+              <m:t>i</m:t>
+            </m:r>
+            <m:r>
+              <w:rPr>
+                <w:rFonts w:ascii="Cambria Math" w:hAnsi="Cambria Math" w:cstheme="minorHAnsi"/>
+                <w:vertAlign w:val="subscript"/>
+              </w:rPr>
+              <m:t>,</m:t>
+            </m:r>
+            <m:r>
+              <w:rPr>
+                <w:rFonts w:ascii="Cambria Math" w:hAnsi="Cambria Math" w:cstheme="minorHAnsi"/>
+                <w:vertAlign w:val="subscript"/>
+              </w:rPr>
+              <m:t>j</m:t>
+            </m:r>
+          </m:sub>
+        </m:sSub>
+      </m:oMath>
+      <w:r>
+        <w:rPr>
+          <w:rFonts w:asciiTheme="minorHAnsi" w:hAnsiTheme="minorHAnsi" w:cstheme="minorHAnsi"/>
+        </w:rPr>
+        <w:t xml:space="preserve"> la distance entre les points </w:t>
+      </w:r>
+      <m:oMath>
+        <m:sSub>
+          <m:sSubPr>
+            <m:ctrlPr>
+              <w:rPr>
+                <w:rFonts w:ascii="Cambria Math" w:hAnsi="Cambria Math" w:cstheme="minorHAnsi"/>
+                <w:i/>
+              </w:rPr>
+            </m:ctrlPr>
+          </m:sSubPr>
+          <m:e>
+            <m:r>
+              <w:rPr>
+                <w:rFonts w:ascii="Cambria Math" w:hAnsi="Cambria Math" w:cstheme="minorHAnsi"/>
+              </w:rPr>
+              <m:t>p</m:t>
+            </m:r>
+          </m:e>
+          <m:sub>
+            <m:r>
+              <w:rPr>
+                <w:rFonts w:ascii="Cambria Math" w:hAnsi="Cambria Math" w:cstheme="minorHAnsi"/>
+              </w:rPr>
+              <m:t>i</m:t>
+            </m:r>
+          </m:sub>
+        </m:sSub>
+      </m:oMath>
+      <w:r>
+        <w:rPr>
+          <w:rFonts w:asciiTheme="minorHAnsi" w:hAnsiTheme="minorHAnsi" w:cstheme="minorHAnsi"/>
+        </w:rPr>
+        <w:t xml:space="preserve"> et </w:t>
+      </w:r>
+      <m:oMath>
+        <m:sSub>
+          <m:sSubPr>
+            <m:ctrlPr>
+              <w:rPr>
+                <w:rFonts w:ascii="Cambria Math" w:hAnsi="Cambria Math" w:cstheme="minorHAnsi"/>
+                <w:i/>
+              </w:rPr>
+            </m:ctrlPr>
+          </m:sSubPr>
+          <m:e>
+            <m:r>
+              <w:rPr>
+                <w:rFonts w:ascii="Cambria Math" w:hAnsi="Cambria Math" w:cstheme="minorHAnsi"/>
+              </w:rPr>
+              <m:t>p</m:t>
+            </m:r>
+          </m:e>
+          <m:sub>
+            <m:r>
+              <w:rPr>
+                <w:rFonts w:ascii="Cambria Math" w:hAnsi="Cambria Math" w:cstheme="minorHAnsi"/>
+              </w:rPr>
+              <m:t>j</m:t>
+            </m:r>
+          </m:sub>
+        </m:sSub>
+      </m:oMath>
+      <w:r>
+        <w:rPr>
+          <w:rFonts w:asciiTheme="minorHAnsi" w:hAnsiTheme="minorHAnsi" w:cstheme="minorHAnsi"/>
+        </w:rPr>
+        <w:t xml:space="preserve">, on a donc </w:t>
       </w:r>
       <m:oMath>
         <m:sSub>
@@ -1036,33 +1712,104 @@
         <w:rPr>
           <w:rFonts w:asciiTheme="minorHAnsi" w:hAnsiTheme="minorHAnsi" w:cstheme="minorHAnsi"/>
         </w:rPr>
-        <w:t>Pour simplifier les calculs, on ne calculera pas la raçine carrée et on appellera cette valeur « éloignement ». On a donc  L</w:t>
-      </w:r>
-      <w:r>
-        <w:rPr>
-          <w:rFonts w:asciiTheme="minorHAnsi" w:hAnsiTheme="minorHAnsi" w:cstheme="minorHAnsi"/>
-          <w:vertAlign w:val="subscript"/>
-        </w:rPr>
-        <w:t xml:space="preserve">i,j </w:t>
-      </w:r>
-      <w:r>
-        <w:rPr>
-          <w:rFonts w:asciiTheme="minorHAnsi" w:hAnsiTheme="minorHAnsi" w:cstheme="minorHAnsi"/>
-        </w:rPr>
-        <w:t xml:space="preserve"> = D</w:t>
-      </w:r>
-      <w:r>
-        <w:rPr>
-          <w:rFonts w:asciiTheme="minorHAnsi" w:hAnsiTheme="minorHAnsi" w:cstheme="minorHAnsi"/>
-          <w:vertAlign w:val="subscript"/>
-        </w:rPr>
-        <w:t>ij</w:t>
-      </w:r>
-      <w:r>
-        <w:rPr>
-          <w:rFonts w:asciiTheme="minorHAnsi" w:hAnsiTheme="minorHAnsi" w:cstheme="minorHAnsi"/>
-        </w:rPr>
-        <w:t>²</w:t>
+        <w:t xml:space="preserve">Pour simplifier les calculs, on ne calculera pas la </w:t>
+      </w:r>
+      <w:r>
+        <w:rPr>
+          <w:rFonts w:asciiTheme="minorHAnsi" w:hAnsiTheme="minorHAnsi" w:cstheme="minorHAnsi"/>
+        </w:rPr>
+        <w:t>racine</w:t>
+      </w:r>
+      <w:r>
+        <w:rPr>
+          <w:rFonts w:asciiTheme="minorHAnsi" w:hAnsiTheme="minorHAnsi" w:cstheme="minorHAnsi"/>
+        </w:rPr>
+        <w:t xml:space="preserve"> carrée et on appellera cette valeur « éloignement ». On a </w:t>
+      </w:r>
+      <w:r>
+        <w:rPr>
+          <w:rFonts w:asciiTheme="minorHAnsi" w:hAnsiTheme="minorHAnsi" w:cstheme="minorHAnsi"/>
+        </w:rPr>
+        <w:t xml:space="preserve">donc </w:t>
+      </w:r>
+      <m:oMath>
+        <m:sSub>
+          <m:sSubPr>
+            <m:ctrlPr>
+              <w:rPr>
+                <w:rFonts w:ascii="Cambria Math" w:hAnsi="Cambria Math" w:cstheme="minorHAnsi"/>
+                <w:i/>
+              </w:rPr>
+            </m:ctrlPr>
+          </m:sSubPr>
+          <m:e>
+            <m:r>
+              <w:rPr>
+                <w:rFonts w:ascii="Cambria Math" w:hAnsi="Cambria Math" w:cstheme="minorHAnsi"/>
+              </w:rPr>
+              <m:t>L</m:t>
+            </m:r>
+          </m:e>
+          <m:sub>
+            <m:r>
+              <w:rPr>
+                <w:rFonts w:ascii="Cambria Math" w:hAnsi="Cambria Math" w:cstheme="minorHAnsi"/>
+              </w:rPr>
+              <m:t>i</m:t>
+            </m:r>
+            <m:r>
+              <w:rPr>
+                <w:rFonts w:ascii="Cambria Math" w:hAnsi="Cambria Math" w:cstheme="minorHAnsi"/>
+              </w:rPr>
+              <m:t>,j</m:t>
+            </m:r>
+          </m:sub>
+        </m:sSub>
+        <m:r>
+          <w:rPr>
+            <w:rFonts w:ascii="Cambria Math" w:hAnsi="Cambria Math" w:cstheme="minorHAnsi"/>
+          </w:rPr>
+          <m:t xml:space="preserve">= </m:t>
+        </m:r>
+        <m:sSub>
+          <m:sSubPr>
+            <m:ctrlPr>
+              <w:rPr>
+                <w:rFonts w:ascii="Cambria Math" w:hAnsi="Cambria Math" w:cstheme="minorHAnsi"/>
+                <w:i/>
+              </w:rPr>
+            </m:ctrlPr>
+          </m:sSubPr>
+          <m:e>
+            <m:r>
+              <w:rPr>
+                <w:rFonts w:ascii="Cambria Math" w:hAnsi="Cambria Math" w:cstheme="minorHAnsi"/>
+              </w:rPr>
+              <m:t>D</m:t>
+            </m:r>
+          </m:e>
+          <m:sub>
+            <m:r>
+              <w:rPr>
+                <w:rFonts w:ascii="Cambria Math" w:hAnsi="Cambria Math" w:cstheme="minorHAnsi"/>
+                <w:vertAlign w:val="subscript"/>
+              </w:rPr>
+              <m:t>ij</m:t>
+            </m:r>
+          </m:sub>
+        </m:sSub>
+        <m:r>
+          <w:rPr>
+            <w:rFonts w:ascii="Cambria Math" w:hAnsi="Cambria Math" w:cstheme="minorHAnsi"/>
+          </w:rPr>
+          <m:t>²</m:t>
+        </m:r>
+      </m:oMath>
+      <w:r>
+        <w:rPr>
+          <w:rFonts w:asciiTheme="minorHAnsi" w:hAnsiTheme="minorHAnsi" w:cstheme="minorHAnsi"/>
+        </w:rPr>
+        <w:t>.</w:t>
       </w:r>
     </w:p>
     <w:p>
@@ -1108,7 +1855,19 @@
         <w:rPr>
           <w:rFonts w:asciiTheme="minorHAnsi" w:hAnsiTheme="minorHAnsi" w:cstheme="minorHAnsi"/>
         </w:rPr>
-        <w:t>Pour un nombre de centres donnés,, une solution est d’autant plus optimale que la distance moyenne entre chaque point et son centre est faible. C’est cette valeur que nous utiliserons pour quantifier la qualité d’une solution par rapport à une autre.</w:t>
+        <w:t>Pour un nomb</w:t>
+      </w:r>
+      <w:r>
+        <w:rPr>
+          <w:rFonts w:asciiTheme="minorHAnsi" w:hAnsiTheme="minorHAnsi" w:cstheme="minorHAnsi"/>
+        </w:rPr>
+        <w:t>re de centres donnés</w:t>
+      </w:r>
+      <w:r>
+        <w:rPr>
+          <w:rFonts w:asciiTheme="minorHAnsi" w:hAnsiTheme="minorHAnsi" w:cstheme="minorHAnsi"/>
+        </w:rPr>
+        <w:t>, une solution est d’autant plus optimale que la distance moyenne entre chaque point et son centre est faible. C’est cette valeur que nous utiliserons pour quantifier la qualité d’une solution par rapport à une autre.</w:t>
       </w:r>
     </w:p>
     <w:p>
@@ -1416,7 +2175,21 @@
         <w:rPr>
           <w:rFonts w:asciiTheme="minorHAnsi" w:hAnsiTheme="minorHAnsi" w:cstheme="minorHAnsi"/>
         </w:rPr>
-        <w:t>L’algorithme des k-means converge vers une solution localement optimale. L’idéal serait donc d’arrêter le programme quand les solutions trouvées ne varient plus.</w:t>
+        <w:t>L’algorithme des k-</w:t>
+      </w:r>
+      <w:proofErr w:type="spellStart"/>
+      <w:r>
+        <w:rPr>
+          <w:rFonts w:asciiTheme="minorHAnsi" w:hAnsiTheme="minorHAnsi" w:cstheme="minorHAnsi"/>
+        </w:rPr>
+        <w:t>means</w:t>
+      </w:r>
+      <w:proofErr w:type="spellEnd"/>
+      <w:r>
+        <w:rPr>
+          <w:rFonts w:asciiTheme="minorHAnsi" w:hAnsiTheme="minorHAnsi" w:cstheme="minorHAnsi"/>
+        </w:rPr>
+        <w:t xml:space="preserve"> converge vers une solution localement optimale. L’idéal serait donc d’arrêter le programme quand les solutions trouvées ne varient plus.</w:t>
       </w:r>
     </w:p>
     <w:p>
@@ -1495,15 +2268,6 @@
           <w:rFonts w:asciiTheme="minorHAnsi" w:hAnsiTheme="minorHAnsi" w:cstheme="minorHAnsi"/>
         </w:rPr>
       </w:pPr>
-    </w:p>
-    <w:p>
-      <w:pPr>
-        <w:pStyle w:val="Standard"/>
-        <w:jc w:val="both"/>
-        <w:rPr>
-          <w:rFonts w:asciiTheme="minorHAnsi" w:hAnsiTheme="minorHAnsi" w:cstheme="minorHAnsi"/>
-        </w:rPr>
-      </w:pPr>
       <w:r>
         <w:rPr>
           <w:rFonts w:asciiTheme="minorHAnsi" w:hAnsiTheme="minorHAnsi" w:cstheme="minorHAnsi"/>
@@ -1532,7 +2296,21 @@
         <w:rPr>
           <w:rFonts w:asciiTheme="minorHAnsi" w:hAnsiTheme="minorHAnsi" w:cstheme="minorHAnsi"/>
         </w:rPr>
-        <w:t>Cependant, l’algorithme des k-means ne fournissant qu’une solution localement optimale, les choix initiaux des centres s’avère crucial et devra être amélioré.</w:t>
+        <w:t>Cependant, l’algorithme des k-</w:t>
+      </w:r>
+      <w:proofErr w:type="spellStart"/>
+      <w:r>
+        <w:rPr>
+          <w:rFonts w:asciiTheme="minorHAnsi" w:hAnsiTheme="minorHAnsi" w:cstheme="minorHAnsi"/>
+        </w:rPr>
+        <w:t>means</w:t>
+      </w:r>
+      <w:proofErr w:type="spellEnd"/>
+      <w:r>
+        <w:rPr>
+          <w:rFonts w:asciiTheme="minorHAnsi" w:hAnsiTheme="minorHAnsi" w:cstheme="minorHAnsi"/>
+        </w:rPr>
+        <w:t xml:space="preserve"> ne fournissant qu’une solution localement optimale, les choix initiaux des centres s’avère crucial et devra être amélioré.</w:t>
       </w:r>
     </w:p>
     <w:p>
@@ -1566,7 +2344,27 @@
         <w:rPr>
           <w:rFonts w:asciiTheme="minorHAnsi" w:hAnsiTheme="minorHAnsi" w:cstheme="minorHAnsi"/>
         </w:rPr>
-        <w:t>Le chois des centres initiaux est en O(1)</w:t>
+        <w:t>Le choix</w:t>
+      </w:r>
+      <w:r>
+        <w:rPr>
+          <w:rFonts w:asciiTheme="minorHAnsi" w:hAnsiTheme="minorHAnsi" w:cstheme="minorHAnsi"/>
+        </w:rPr>
+        <w:t xml:space="preserve"> des centres initiaux est en </w:t>
+      </w:r>
+      <m:oMath>
+        <m:r>
+          <w:rPr>
+            <w:rFonts w:ascii="Cambria Math" w:hAnsi="Cambria Math" w:cstheme="minorHAnsi"/>
+          </w:rPr>
+          <m:t>O(1)</m:t>
+        </m:r>
+      </m:oMath>
+      <w:r>
+        <w:rPr>
+          <w:rFonts w:asciiTheme="minorHAnsi" w:hAnsiTheme="minorHAnsi" w:cstheme="minorHAnsi"/>
+        </w:rPr>
+        <w:t>.</w:t>
       </w:r>
     </w:p>
     <w:p>
@@ -1585,13 +2383,35 @@
         <w:rPr>
           <w:rFonts w:asciiTheme="minorHAnsi" w:hAnsiTheme="minorHAnsi" w:cstheme="minorHAnsi"/>
         </w:rPr>
-        <w:t>Le calcul de la distance est en O(n.k.d)</w:t>
-      </w:r>
-      <w:r>
-        <w:rPr>
-          <w:rFonts w:asciiTheme="minorHAnsi" w:hAnsiTheme="minorHAnsi" w:cstheme="minorHAnsi"/>
-        </w:rPr>
-        <w:t> : pour chaque point, on calcule sa distance avec chaque barycentre, et le calcul de la distance entre  points est en O(d)</w:t>
+        <w:t xml:space="preserve">Le calcul de la distance est en </w:t>
+      </w:r>
+      <m:oMath>
+        <m:r>
+          <w:rPr>
+            <w:rFonts w:ascii="Cambria Math" w:hAnsi="Cambria Math" w:cstheme="minorHAnsi"/>
+          </w:rPr>
+          <m:t>O(nkd)</m:t>
+        </m:r>
+      </m:oMath>
+      <w:r>
+        <w:rPr>
+          <w:rFonts w:asciiTheme="minorHAnsi" w:hAnsiTheme="minorHAnsi" w:cstheme="minorHAnsi"/>
+        </w:rPr>
+        <w:t xml:space="preserve"> : pour chaque point, on calcule sa distance avec chaque barycentre, et le calcul de la distance entre  points est en </w:t>
+      </w:r>
+      <m:oMath>
+        <m:r>
+          <w:rPr>
+            <w:rFonts w:ascii="Cambria Math" w:hAnsi="Cambria Math" w:cstheme="minorHAnsi"/>
+          </w:rPr>
+          <m:t>O(d)</m:t>
+        </m:r>
+      </m:oMath>
+      <w:r>
+        <w:rPr>
+          <w:rFonts w:asciiTheme="minorHAnsi" w:hAnsiTheme="minorHAnsi" w:cstheme="minorHAnsi"/>
+        </w:rPr>
+        <w:t>.</w:t>
       </w:r>
     </w:p>
     <w:p>
@@ -1610,8 +2430,30 @@
         <w:rPr>
           <w:rFonts w:asciiTheme="minorHAnsi" w:hAnsiTheme="minorHAnsi" w:cstheme="minorHAnsi"/>
         </w:rPr>
-        <w:t>Le calcul des barycentres est en O(n.d+k) : Pour chaque cluster, on fait une addition des coordonnées de ses points qu’on divise par le nombre de points du cluster. Au final, on a un nombre de calculs en O(n.d+k).</w:t>
-      </w:r>
+        <w:t xml:space="preserve">Le calcul des barycentres est en </w:t>
+      </w:r>
+      <m:oMath>
+        <m:r>
+          <w:rPr>
+            <w:rFonts w:ascii="Cambria Math" w:hAnsi="Cambria Math" w:cstheme="minorHAnsi"/>
+          </w:rPr>
+          <m:t>O(nd+k)</m:t>
+        </m:r>
+      </m:oMath>
+      <w:r>
+        <w:rPr>
+          <w:rFonts w:asciiTheme="minorHAnsi" w:hAnsiTheme="minorHAnsi" w:cstheme="minorHAnsi"/>
+        </w:rPr>
+        <w:t xml:space="preserve"> : Pour chaque cluster, on fait une addition des coordonnées de ses points qu’on divise par le nombre de points du cluster. Au final, on a un nombre de calculs en </w:t>
+      </w:r>
+      <m:oMath>
+        <m:r>
+          <w:rPr>
+            <w:rFonts w:ascii="Cambria Math" w:hAnsi="Cambria Math" w:cstheme="minorHAnsi"/>
+          </w:rPr>
+          <m:t>O(nd+k).</m:t>
+        </m:r>
+      </m:oMath>
     </w:p>
     <w:p>
       <w:pPr>
@@ -1631,7 +2473,27 @@
         <w:rPr>
           <w:rFonts w:asciiTheme="minorHAnsi" w:hAnsiTheme="minorHAnsi" w:cstheme="minorHAnsi"/>
         </w:rPr>
-        <w:t>, on a une complexité de l’algorithme en O(n.k.d).</w:t>
+        <w:t xml:space="preserve">, on a une complexité de l’algorithme en </w:t>
+      </w:r>
+      <m:oMath>
+        <m:r>
+          <w:rPr>
+            <w:rFonts w:ascii="Cambria Math" w:hAnsi="Cambria Math" w:cstheme="minorHAnsi"/>
+          </w:rPr>
+          <m:t>O(nkd</m:t>
+        </m:r>
+        <m:r>
+          <w:rPr>
+            <w:rFonts w:ascii="Cambria Math" w:hAnsi="Cambria Math" w:cstheme="minorHAnsi"/>
+          </w:rPr>
+          <m:t>)</m:t>
+        </m:r>
+      </m:oMath>
+      <w:r>
+        <w:rPr>
+          <w:rFonts w:asciiTheme="minorHAnsi" w:hAnsiTheme="minorHAnsi" w:cstheme="minorHAnsi"/>
+        </w:rPr>
+        <w:t>.</w:t>
       </w:r>
       <w:r>
         <w:rPr>
@@ -1654,8 +2516,6 @@
         </w:rPr>
         <w:t>Si on se donne comme condition d’arrêt la convergence de la solution</w:t>
       </w:r>
-      <w:bookmarkStart w:id="0" w:name="_GoBack"/>
-      <w:bookmarkEnd w:id="0"/>
     </w:p>
     <w:p>
       <w:pPr>
@@ -1724,6 +2584,8 @@
           <w:rFonts w:cstheme="minorHAnsi"/>
         </w:rPr>
       </w:pPr>
+      <w:bookmarkStart w:id="0" w:name="_GoBack"/>
+      <w:bookmarkEnd w:id="0"/>
     </w:p>
     <w:sectPr>
       <w:pgSz w:w="11906" w:h="16838"/>
@@ -1736,7 +2598,7 @@
 </file>
 
 <file path=word/numbering.xml><?xml version="1.0" encoding="utf-8"?>
-<w:numbering xmlns:wpc="http://schemas.microsoft.com/office/word/2010/wordprocessingCanvas" xmlns:mc="http://schemas.openxmlformats.org/markup-compatibility/2006" xmlns:o="urn:schemas-microsoft-com:office:office" xmlns:r="http://schemas.openxmlformats.org/officeDocument/2006/relationships" xmlns:m="http://schemas.openxmlformats.org/officeDocument/2006/math" xmlns:v="urn:schemas-microsoft-com:vml" xmlns:wp14="http://schemas.microsoft.com/office/word/2010/wordprocessingDrawing" xmlns:wp="http://schemas.openxmlformats.org/drawingml/2006/wordprocessingDrawing" xmlns:w10="urn:schemas-microsoft-com:office:word" xmlns:w="http://schemas.openxmlformats.org/wordprocessingml/2006/main" xmlns:w14="http://schemas.microsoft.com/office/word/2010/wordml" xmlns:w15="http://schemas.microsoft.com/office/word/2012/wordml" xmlns:wpg="http://schemas.microsoft.com/office/word/2010/wordprocessingGroup" xmlns:wpi="http://schemas.microsoft.com/office/word/2010/wordprocessingInk" xmlns:wne="http://schemas.microsoft.com/office/word/2006/wordml" xmlns:wps="http://schemas.microsoft.com/office/word/2010/wordprocessingShape" mc:Ignorable="w14 w15 wp14">
+<w:numbering xmlns:wpc="http://schemas.microsoft.com/office/word/2010/wordprocessingCanvas" xmlns:cx="http://schemas.microsoft.com/office/drawing/2014/chartex" xmlns:cx1="http://schemas.microsoft.com/office/drawing/2015/9/8/chartex" xmlns:cx2="http://schemas.microsoft.com/office/drawing/2015/10/21/chartex" xmlns:cx3="http://schemas.microsoft.com/office/drawing/2016/5/9/chartex" xmlns:cx4="http://schemas.microsoft.com/office/drawing/2016/5/10/chartex" xmlns:cx5="http://schemas.microsoft.com/office/drawing/2016/5/11/chartex" xmlns:cx6="http://schemas.microsoft.com/office/drawing/2016/5/12/chartex" xmlns:cx7="http://schemas.microsoft.com/office/drawing/2016/5/13/chartex" xmlns:cx8="http://schemas.microsoft.com/office/drawing/2016/5/14/chartex" xmlns:mc="http://schemas.openxmlformats.org/markup-compatibility/2006" xmlns:o="urn:schemas-microsoft-com:office:office" xmlns:r="http://schemas.openxmlformats.org/officeDocument/2006/relationships" xmlns:m="http://schemas.openxmlformats.org/officeDocument/2006/math" xmlns:v="urn:schemas-microsoft-com:vml" xmlns:wp14="http://schemas.microsoft.com/office/word/2010/wordprocessingDrawing" xmlns:wp="http://schemas.openxmlformats.org/drawingml/2006/wordprocessingDrawing" xmlns:w10="urn:schemas-microsoft-com:office:word" xmlns:w="http://schemas.openxmlformats.org/wordprocessingml/2006/main" xmlns:w14="http://schemas.microsoft.com/office/word/2010/wordml" xmlns:w15="http://schemas.microsoft.com/office/word/2012/wordml" xmlns:w16se="http://schemas.microsoft.com/office/word/2015/wordml/symex" xmlns:wpg="http://schemas.microsoft.com/office/word/2010/wordprocessingGroup" xmlns:wpi="http://schemas.microsoft.com/office/word/2010/wordprocessingInk" xmlns:wne="http://schemas.microsoft.com/office/word/2006/wordml" xmlns:wps="http://schemas.microsoft.com/office/word/2010/wordprocessingShape" mc:Ignorable="w14 w15 w16se wp14">
   <w:abstractNum w:abstractNumId="0" w15:restartNumberingAfterBreak="0">
     <w:nsid w:val="607B2460"/>
     <w:multiLevelType w:val="hybridMultilevel"/>
@@ -1957,15 +2819,6 @@
   </w:abstractNum>
   <w:num w:numId="1">
     <w:abstractNumId w:val="1"/>
-    <w:lvlOverride w:ilvl="0"/>
-    <w:lvlOverride w:ilvl="1"/>
-    <w:lvlOverride w:ilvl="2"/>
-    <w:lvlOverride w:ilvl="3"/>
-    <w:lvlOverride w:ilvl="4"/>
-    <w:lvlOverride w:ilvl="5"/>
-    <w:lvlOverride w:ilvl="6"/>
-    <w:lvlOverride w:ilvl="7"/>
-    <w:lvlOverride w:ilvl="8"/>
   </w:num>
   <w:num w:numId="2">
     <w:abstractNumId w:val="0"/>
@@ -1974,7 +2827,7 @@
 </file>
 
 <file path=word/styles.xml><?xml version="1.0" encoding="utf-8"?>
-<w:styles xmlns:mc="http://schemas.openxmlformats.org/markup-compatibility/2006" xmlns:r="http://schemas.openxmlformats.org/officeDocument/2006/relationships" xmlns:w="http://schemas.openxmlformats.org/wordprocessingml/2006/main" xmlns:w14="http://schemas.microsoft.com/office/word/2010/wordml" xmlns:w15="http://schemas.microsoft.com/office/word/2012/wordml" mc:Ignorable="w14 w15">
+<w:styles xmlns:mc="http://schemas.openxmlformats.org/markup-compatibility/2006" xmlns:r="http://schemas.openxmlformats.org/officeDocument/2006/relationships" xmlns:w="http://schemas.openxmlformats.org/wordprocessingml/2006/main" xmlns:w14="http://schemas.microsoft.com/office/word/2010/wordml" xmlns:w15="http://schemas.microsoft.com/office/word/2012/wordml" xmlns:w16se="http://schemas.microsoft.com/office/word/2015/wordml/symex" mc:Ignorable="w14 w15 w16se">
   <w:docDefaults>
     <w:rPrDefault>
       <w:rPr>
@@ -1990,7 +2843,7 @@
       </w:pPr>
     </w:pPrDefault>
   </w:docDefaults>
-  <w:latentStyles w:defLockedState="0" w:defUIPriority="99" w:defSemiHidden="0" w:defUnhideWhenUsed="0" w:defQFormat="0" w:count="371">
+  <w:latentStyles w:defLockedState="0" w:defUIPriority="99" w:defSemiHidden="0" w:defUnhideWhenUsed="0" w:defQFormat="0" w:count="374">
     <w:lsdException w:name="Normal" w:uiPriority="0" w:qFormat="1"/>
     <w:lsdException w:name="heading 1" w:uiPriority="9" w:qFormat="1"/>
     <w:lsdException w:name="heading 2" w:semiHidden="1" w:uiPriority="0" w:unhideWhenUsed="1" w:qFormat="1"/>
@@ -2096,7 +2949,6 @@
     <w:lsdException w:name="HTML Sample" w:semiHidden="1" w:unhideWhenUsed="1"/>
     <w:lsdException w:name="HTML Typewriter" w:semiHidden="1" w:unhideWhenUsed="1"/>
     <w:lsdException w:name="HTML Variable" w:semiHidden="1" w:unhideWhenUsed="1"/>
-    <w:lsdException w:name="Normal Table" w:semiHidden="1" w:unhideWhenUsed="1"/>
     <w:lsdException w:name="annotation subject" w:semiHidden="1" w:unhideWhenUsed="1"/>
     <w:lsdException w:name="No List" w:semiHidden="1" w:unhideWhenUsed="1"/>
     <w:lsdException w:name="Outline List 1" w:semiHidden="1" w:unhideWhenUsed="1"/>
@@ -2141,7 +2993,6 @@
     <w:lsdException w:name="Table Professional" w:semiHidden="1" w:unhideWhenUsed="1"/>
     <w:lsdException w:name="Table Subtle 1" w:semiHidden="1" w:unhideWhenUsed="1"/>
     <w:lsdException w:name="Table Subtle 2" w:semiHidden="1" w:unhideWhenUsed="1"/>
-    <w:lsdException w:name="Table Web 1" w:semiHidden="1" w:unhideWhenUsed="1"/>
     <w:lsdException w:name="Table Web 2" w:semiHidden="1" w:unhideWhenUsed="1"/>
     <w:lsdException w:name="Table Web 3" w:semiHidden="1" w:unhideWhenUsed="1"/>
     <w:lsdException w:name="Balloon Text" w:semiHidden="1" w:unhideWhenUsed="1"/>
@@ -2362,6 +3213,9 @@
     <w:lsdException w:name="List Table 5 Dark Accent 6" w:uiPriority="50"/>
     <w:lsdException w:name="List Table 6 Colorful Accent 6" w:uiPriority="51"/>
     <w:lsdException w:name="List Table 7 Colorful Accent 6" w:uiPriority="52"/>
+    <w:lsdException w:name="Mention" w:semiHidden="1" w:unhideWhenUsed="1"/>
+    <w:lsdException w:name="Smart Hyperlink" w:semiHidden="1" w:unhideWhenUsed="1"/>
+    <w:lsdException w:name="Hashtag" w:semiHidden="1" w:unhideWhenUsed="1"/>
   </w:latentStyles>
   <w:style w:type="paragraph" w:default="1" w:styleId="Normal">
     <w:name w:val="Normal"/>
@@ -2819,7 +3673,7 @@
 </file>
 
 <file path=customXml/itemProps1.xml><?xml version="1.0" encoding="utf-8"?>
-<ds:datastoreItem xmlns:ds="http://schemas.openxmlformats.org/officeDocument/2006/customXml" ds:itemID="{C8E2E9C1-506F-4248-B406-099023F45BE3}">
+<ds:datastoreItem xmlns:ds="http://schemas.openxmlformats.org/officeDocument/2006/customXml" ds:itemID="{E1C6086F-C2F6-425E-982D-7EDBC86DF12E}">
   <ds:schemaRefs>
     <ds:schemaRef ds:uri="http://schemas.openxmlformats.org/officeDocument/2006/bibliography"/>
   </ds:schemaRefs>

</xml_diff>

<commit_message>
Finished G-means in Rapport.docx
</commit_message>
<xml_diff>
--- a/Rapport.docx
+++ b/Rapport.docx
@@ -78,7 +78,15 @@
     </w:p>
     <w:p>
       <w:r>
-        <w:t>Le travail effectué consiste en l’étude d’un algorithme de clustering : k-means. Etant donné un ensemble de points</w:t>
+        <w:t>Le travail effectué consiste en l’étude d’un algorithme de clustering : k-</w:t>
+      </w:r>
+      <w:proofErr w:type="spellStart"/>
+      <w:r>
+        <w:t>means</w:t>
+      </w:r>
+      <w:proofErr w:type="spellEnd"/>
+      <w:r>
+        <w:t>. Etant donné un ensemble de points</w:t>
       </w:r>
       <w:r>
         <w:t>, il s’agit de</w:t>
@@ -87,12 +95,7 @@
         <w:t xml:space="preserve"> les organiser en « groupes ». </w:t>
       </w:r>
       <w:r>
-        <w:t xml:space="preserve"> Nous utiliserons</w:t>
-      </w:r>
-      <w:bookmarkStart w:id="0" w:name="_GoBack"/>
-      <w:bookmarkEnd w:id="0"/>
-      <w:r>
-        <w:t xml:space="preserve"> les notations suivantes :</w:t>
+        <w:t xml:space="preserve"> Nous utiliserons les notations suivantes :</w:t>
       </w:r>
     </w:p>
     <w:p>
@@ -138,12 +141,14 @@
       <w:r>
         <w:t xml:space="preserve">Notre deuxième approche a donc été de générer des clusters de points de manière aléatoire. C’est ce que fait la fonction </w:t>
       </w:r>
+      <w:proofErr w:type="spellStart"/>
       <w:r>
         <w:rPr>
           <w:i/>
         </w:rPr>
         <w:t>filesManagment.generate_random_gaussian_data</w:t>
       </w:r>
+      <w:proofErr w:type="spellEnd"/>
       <w:r>
         <w:t>.</w:t>
       </w:r>
@@ -512,6 +517,7 @@
         <w:rPr>
           <w:rFonts w:asciiTheme="minorHAnsi" w:hAnsiTheme="minorHAnsi" w:cstheme="minorHAnsi"/>
           <w:noProof/>
+          <w:lang w:val="en-GB" w:eastAsia="en-GB" w:bidi="ar-SA"/>
         </w:rPr>
         <w:lastRenderedPageBreak/>
         <mc:AlternateContent>
@@ -519,7 +525,7 @@
             <w:drawing>
               <wp:inline distT="0" distB="0" distL="0" distR="0" wp14:anchorId="086FF3E3" wp14:editId="49EC07A2">
                 <wp:extent cx="5753100" cy="1404620"/>
-                <wp:effectExtent l="0" t="0" r="19050" b="24765"/>
+                <wp:effectExtent l="0" t="0" r="19050" b="17145"/>
                 <wp:docPr id="18" name="Zone de texte 2"/>
                 <wp:cNvGraphicFramePr>
                   <a:graphicFrameLocks xmlns:a="http://schemas.openxmlformats.org/drawingml/2006/main"/>
@@ -545,13 +551,13 @@
                       </wps:spPr>
                       <wps:style>
                         <a:lnRef idx="1">
-                          <a:schemeClr val="accent3"/>
+                          <a:schemeClr val="accent2"/>
                         </a:lnRef>
                         <a:fillRef idx="2">
-                          <a:schemeClr val="accent3"/>
+                          <a:schemeClr val="accent2"/>
                         </a:fillRef>
                         <a:effectRef idx="1">
-                          <a:schemeClr val="accent3"/>
+                          <a:schemeClr val="accent2"/>
                         </a:effectRef>
                         <a:fontRef idx="minor">
                           <a:schemeClr val="dk1"/>
@@ -632,7 +638,31 @@
                               <w:rPr>
                                 <w:rFonts w:ascii="Consolas" w:hAnsi="Consolas"/>
                               </w:rPr>
-                              <w:t>Tant que condition_arret non valide:</w:t>
+                              <w:t xml:space="preserve">Tant que </w:t>
+                            </w:r>
+                            <w:r>
+                              <w:rPr>
+                                <w:rFonts w:ascii="Consolas" w:hAnsi="Consolas"/>
+                              </w:rPr>
+                              <w:t>condition d’arrê</w:t>
+                            </w:r>
+                            <w:r>
+                              <w:rPr>
+                                <w:rFonts w:ascii="Consolas" w:hAnsi="Consolas"/>
+                              </w:rPr>
+                              <w:t>t</w:t>
+                            </w:r>
+                            <w:r>
+                              <w:rPr>
+                                <w:rFonts w:ascii="Consolas" w:hAnsi="Consolas"/>
+                              </w:rPr>
+                              <w:t xml:space="preserve"> non </w:t>
+                            </w:r>
+                            <w:r>
+                              <w:rPr>
+                                <w:rFonts w:ascii="Consolas" w:hAnsi="Consolas"/>
+                              </w:rPr>
+                              <w:t>valide :</w:t>
                             </w:r>
                           </w:p>
                           <w:p>
@@ -727,8 +757,8 @@
                 <v:stroke joinstyle="miter"/>
                 <v:path gradientshapeok="t" o:connecttype="rect"/>
               </v:shapetype>
-              <v:shape id="Zone de texte 2" o:spid="_x0000_s1026" type="#_x0000_t202" style="width:453pt;height:110.6pt;visibility:visible;mso-wrap-style:square;mso-left-percent:-10001;mso-top-percent:-10001;mso-position-horizontal:absolute;mso-position-horizontal-relative:char;mso-position-vertical:absolute;mso-position-vertical-relative:line;mso-left-percent:-10001;mso-top-percent:-10001;v-text-anchor:top" o:gfxdata="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" fillcolor="#c3c3c3 [2166]" strokecolor="#a5a5a5 [3206]" strokeweight=".5pt">
-                <v:fill color2="#b6b6b6 [2614]" rotate="t" colors="0 #d2d2d2;.5 #c8c8c8;1 silver" focus="100%" type="gradient">
+              <v:shape id="Zone de texte 2" o:spid="_x0000_s1026" type="#_x0000_t202" style="width:453pt;height:110.6pt;visibility:visible;mso-wrap-style:square;mso-left-percent:-10001;mso-top-percent:-10001;mso-position-horizontal:absolute;mso-position-horizontal-relative:char;mso-position-vertical:absolute;mso-position-vertical-relative:line;mso-left-percent:-10001;mso-top-percent:-10001;v-text-anchor:top" o:gfxdata="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" fillcolor="#f3a875 [2165]" strokecolor="#ed7d31 [3205]" strokeweight=".5pt">
+                <v:fill color2="#f09558 [2613]" rotate="t" colors="0 #f7bda4;.5 #f5b195;1 #f8a581" focus="100%" type="gradient">
                   <o:fill v:ext="view" type="gradientUnscaled"/>
                 </v:fill>
                 <v:textbox style="mso-fit-shape-to-text:t">
@@ -806,7 +836,31 @@
                         <w:rPr>
                           <w:rFonts w:ascii="Consolas" w:hAnsi="Consolas"/>
                         </w:rPr>
-                        <w:t>Tant que condition_arret non valide:</w:t>
+                        <w:t xml:space="preserve">Tant que </w:t>
+                      </w:r>
+                      <w:r>
+                        <w:rPr>
+                          <w:rFonts w:ascii="Consolas" w:hAnsi="Consolas"/>
+                        </w:rPr>
+                        <w:t>condition d’arrê</w:t>
+                      </w:r>
+                      <w:r>
+                        <w:rPr>
+                          <w:rFonts w:ascii="Consolas" w:hAnsi="Consolas"/>
+                        </w:rPr>
+                        <w:t>t</w:t>
+                      </w:r>
+                      <w:r>
+                        <w:rPr>
+                          <w:rFonts w:ascii="Consolas" w:hAnsi="Consolas"/>
+                        </w:rPr>
+                        <w:t xml:space="preserve"> non </w:t>
+                      </w:r>
+                      <w:r>
+                        <w:rPr>
+                          <w:rFonts w:ascii="Consolas" w:hAnsi="Consolas"/>
+                        </w:rPr>
+                        <w:t>valide :</w:t>
                       </w:r>
                     </w:p>
                     <w:p>
@@ -893,528 +947,6 @@
         </mc:AlternateContent>
       </w:r>
     </w:p>
-    <w:p/>
-    <w:p>
-      <w:pPr>
-        <w:rPr>
-          <w:u w:val="single"/>
-        </w:rPr>
-      </w:pPr>
-      <w:r>
-        <w:rPr>
-          <w:u w:val="single"/>
-        </w:rPr>
-        <w:t>Début de l’algorithme :</w:t>
-      </w:r>
-    </w:p>
-    <w:p>
-      <w:r>
-        <w:t>Choisir</w:t>
-      </w:r>
-      <m:oMath>
-        <m:r>
-          <w:rPr>
-            <w:rFonts w:ascii="Cambria Math" w:hAnsi="Cambria Math"/>
-          </w:rPr>
-          <m:t xml:space="preserve"> k</m:t>
-        </m:r>
-      </m:oMath>
-      <w:r>
-        <w:t xml:space="preserve"> centres </w:t>
-      </w:r>
-      <m:oMath>
-        <m:r>
-          <w:rPr>
-            <w:rFonts w:ascii="Cambria Math" w:hAnsi="Cambria Math"/>
-          </w:rPr>
-          <m:t>[</m:t>
-        </m:r>
-        <m:sSub>
-          <m:sSubPr>
-            <m:ctrlPr>
-              <w:rPr>
-                <w:rFonts w:ascii="Cambria Math" w:hAnsi="Cambria Math"/>
-                <w:i/>
-              </w:rPr>
-            </m:ctrlPr>
-          </m:sSubPr>
-          <m:e>
-            <m:r>
-              <w:rPr>
-                <w:rFonts w:ascii="Cambria Math" w:hAnsi="Cambria Math"/>
-              </w:rPr>
-              <m:t>c</m:t>
-            </m:r>
-          </m:e>
-          <m:sub>
-            <m:r>
-              <w:rPr>
-                <w:rFonts w:ascii="Cambria Math" w:hAnsi="Cambria Math"/>
-                <w:vertAlign w:val="subscript"/>
-              </w:rPr>
-              <m:t>0</m:t>
-            </m:r>
-          </m:sub>
-        </m:sSub>
-        <m:r>
-          <w:rPr>
-            <w:rFonts w:ascii="Cambria Math" w:hAnsi="Cambria Math"/>
-          </w:rPr>
-          <m:t>,…,</m:t>
-        </m:r>
-        <m:sSub>
-          <m:sSubPr>
-            <m:ctrlPr>
-              <w:rPr>
-                <w:rFonts w:ascii="Cambria Math" w:hAnsi="Cambria Math"/>
-                <w:i/>
-              </w:rPr>
-            </m:ctrlPr>
-          </m:sSubPr>
-          <m:e>
-            <m:r>
-              <w:rPr>
-                <w:rFonts w:ascii="Cambria Math" w:hAnsi="Cambria Math"/>
-              </w:rPr>
-              <m:t>c</m:t>
-            </m:r>
-          </m:e>
-          <m:sub>
-            <m:r>
-              <w:rPr>
-                <w:rFonts w:ascii="Cambria Math" w:hAnsi="Cambria Math"/>
-              </w:rPr>
-              <m:t>k-1</m:t>
-            </m:r>
-          </m:sub>
-        </m:sSub>
-        <m:r>
-          <w:rPr>
-            <w:rFonts w:ascii="Cambria Math" w:hAnsi="Cambria Math"/>
-          </w:rPr>
-          <m:t>]</m:t>
-        </m:r>
-      </m:oMath>
-      <w:r>
-        <w:rPr>
-          <w:vertAlign w:val="subscript"/>
-        </w:rPr>
-        <w:t xml:space="preserve"> </w:t>
-      </w:r>
-      <w:r>
-        <w:t xml:space="preserve">distincts de parmi </w:t>
-      </w:r>
-      <m:oMath>
-        <m:r>
-          <w:rPr>
-            <w:rFonts w:ascii="Cambria Math" w:hAnsi="Cambria Math"/>
-          </w:rPr>
-          <m:t>[</m:t>
-        </m:r>
-        <m:sSub>
-          <m:sSubPr>
-            <m:ctrlPr>
-              <w:rPr>
-                <w:rFonts w:ascii="Cambria Math" w:hAnsi="Cambria Math"/>
-                <w:i/>
-              </w:rPr>
-            </m:ctrlPr>
-          </m:sSubPr>
-          <m:e>
-            <m:r>
-              <w:rPr>
-                <w:rFonts w:ascii="Cambria Math" w:hAnsi="Cambria Math"/>
-              </w:rPr>
-              <m:t>p</m:t>
-            </m:r>
-          </m:e>
-          <m:sub>
-            <m:r>
-              <w:rPr>
-                <w:rFonts w:ascii="Cambria Math" w:hAnsi="Cambria Math"/>
-                <w:vertAlign w:val="subscript"/>
-              </w:rPr>
-              <m:t>0</m:t>
-            </m:r>
-          </m:sub>
-        </m:sSub>
-        <m:r>
-          <w:rPr>
-            <w:rFonts w:ascii="Cambria Math" w:hAnsi="Cambria Math"/>
-          </w:rPr>
-          <m:t>, …,</m:t>
-        </m:r>
-        <m:sSub>
-          <m:sSubPr>
-            <m:ctrlPr>
-              <w:rPr>
-                <w:rFonts w:ascii="Cambria Math" w:hAnsi="Cambria Math"/>
-                <w:i/>
-              </w:rPr>
-            </m:ctrlPr>
-          </m:sSubPr>
-          <m:e>
-            <m:r>
-              <w:rPr>
-                <w:rFonts w:ascii="Cambria Math" w:hAnsi="Cambria Math"/>
-              </w:rPr>
-              <m:t>p</m:t>
-            </m:r>
-          </m:e>
-          <m:sub>
-            <m:r>
-              <w:rPr>
-                <w:rFonts w:ascii="Cambria Math" w:hAnsi="Cambria Math"/>
-              </w:rPr>
-              <m:t>n-1</m:t>
-            </m:r>
-          </m:sub>
-        </m:sSub>
-        <m:r>
-          <w:rPr>
-            <w:rFonts w:ascii="Cambria Math" w:hAnsi="Cambria Math"/>
-          </w:rPr>
-          <m:t>]</m:t>
-        </m:r>
-      </m:oMath>
-    </w:p>
-    <w:p>
-      <w:r>
-        <w:t xml:space="preserve">Calculer </w:t>
-      </w:r>
-      <m:oMath>
-        <m:sSub>
-          <m:sSubPr>
-            <m:ctrlPr>
-              <w:rPr>
-                <w:rFonts w:ascii="Cambria Math" w:hAnsi="Cambria Math"/>
-                <w:i/>
-              </w:rPr>
-            </m:ctrlPr>
-          </m:sSubPr>
-          <m:e>
-            <m:d>
-              <m:dPr>
-                <m:ctrlPr>
-                  <w:rPr>
-                    <w:rFonts w:ascii="Cambria Math" w:hAnsi="Cambria Math"/>
-                    <w:i/>
-                  </w:rPr>
-                </m:ctrlPr>
-              </m:dPr>
-              <m:e>
-                <m:sSub>
-                  <m:sSubPr>
-                    <m:ctrlPr>
-                      <w:rPr>
-                        <w:rFonts w:ascii="Cambria Math" w:hAnsi="Cambria Math"/>
-                        <w:i/>
-                      </w:rPr>
-                    </m:ctrlPr>
-                  </m:sSubPr>
-                  <m:e>
-                    <m:r>
-                      <w:rPr>
-                        <w:rFonts w:ascii="Cambria Math" w:hAnsi="Cambria Math"/>
-                      </w:rPr>
-                      <m:t>L</m:t>
-                    </m:r>
-                  </m:e>
-                  <m:sub>
-                    <m:r>
-                      <w:rPr>
-                        <w:rFonts w:ascii="Cambria Math" w:hAnsi="Cambria Math"/>
-                        <w:vertAlign w:val="subscript"/>
-                      </w:rPr>
-                      <m:t>i,j</m:t>
-                    </m:r>
-                  </m:sub>
-                </m:sSub>
-              </m:e>
-            </m:d>
-            <m:ctrlPr>
-              <w:rPr>
-                <w:rFonts w:ascii="Cambria Math" w:hAnsi="Cambria Math"/>
-                <w:i/>
-                <w:vertAlign w:val="subscript"/>
-              </w:rPr>
-            </m:ctrlPr>
-          </m:e>
-          <m:sub>
-            <m:r>
-              <w:rPr>
-                <w:rFonts w:ascii="Cambria Math" w:hAnsi="Cambria Math"/>
-                <w:vertAlign w:val="subscript"/>
-              </w:rPr>
-              <m:t>i,j∈[0,n-1]</m:t>
-            </m:r>
-            <m:r>
-              <w:rPr>
-                <w:rFonts w:ascii="Cambria Math" w:hAnsi="Cambria Math" w:cs="Calibri"/>
-                <w:vertAlign w:val="subscript"/>
-              </w:rPr>
-              <m:t>²</m:t>
-            </m:r>
-          </m:sub>
-        </m:sSub>
-      </m:oMath>
-      <w:r>
-        <w:t xml:space="preserve"> l’ « éloignement » entre chaque couple de points, où </w:t>
-      </w:r>
-      <m:oMath>
-        <m:sSub>
-          <m:sSubPr>
-            <m:ctrlPr>
-              <w:rPr>
-                <w:rFonts w:ascii="Cambria Math" w:hAnsi="Cambria Math"/>
-                <w:i/>
-              </w:rPr>
-            </m:ctrlPr>
-          </m:sSubPr>
-          <m:e>
-            <m:r>
-              <w:rPr>
-                <w:rFonts w:ascii="Cambria Math" w:hAnsi="Cambria Math"/>
-              </w:rPr>
-              <m:t>L</m:t>
-            </m:r>
-          </m:e>
-          <m:sub>
-            <m:r>
-              <w:rPr>
-                <w:rFonts w:ascii="Cambria Math" w:hAnsi="Cambria Math"/>
-                <w:vertAlign w:val="subscript"/>
-              </w:rPr>
-              <m:t>i,j</m:t>
-            </m:r>
-          </m:sub>
-        </m:sSub>
-        <m:r>
-          <w:rPr>
-            <w:rFonts w:ascii="Cambria Math" w:hAnsi="Cambria Math"/>
-          </w:rPr>
-          <m:t>=</m:t>
-        </m:r>
-        <m:sSub>
-          <m:sSubPr>
-            <m:ctrlPr>
-              <w:rPr>
-                <w:rFonts w:ascii="Cambria Math" w:hAnsi="Cambria Math"/>
-                <w:i/>
-              </w:rPr>
-            </m:ctrlPr>
-          </m:sSubPr>
-          <m:e>
-            <m:r>
-              <w:rPr>
-                <w:rFonts w:ascii="Cambria Math" w:hAnsi="Cambria Math"/>
-              </w:rPr>
-              <m:t>L</m:t>
-            </m:r>
-          </m:e>
-          <m:sub>
-            <m:r>
-              <w:rPr>
-                <w:rFonts w:ascii="Cambria Math" w:hAnsi="Cambria Math"/>
-                <w:vertAlign w:val="subscript"/>
-              </w:rPr>
-              <m:t>j,i</m:t>
-            </m:r>
-          </m:sub>
-        </m:sSub>
-      </m:oMath>
-      <w:r>
-        <w:t xml:space="preserve"> correspond à l’éloignement entre les points </w:t>
-      </w:r>
-      <m:oMath>
-        <m:r>
-          <w:rPr>
-            <w:rFonts w:ascii="Cambria Math" w:hAnsi="Cambria Math"/>
-          </w:rPr>
-          <m:t>i</m:t>
-        </m:r>
-      </m:oMath>
-      <w:r>
-        <w:t xml:space="preserve"> et </w:t>
-      </w:r>
-      <m:oMath>
-        <m:r>
-          <w:rPr>
-            <w:rFonts w:ascii="Cambria Math" w:hAnsi="Cambria Math"/>
-          </w:rPr>
-          <m:t>j</m:t>
-        </m:r>
-      </m:oMath>
-      <w:r>
-        <w:t>.</w:t>
-      </w:r>
-    </w:p>
-    <w:p>
-      <w:r>
-        <w:t>Tant que condition d’arrêt non-respectée :</w:t>
-      </w:r>
-    </w:p>
-    <w:p>
-      <w:pPr>
-        <w:ind w:left="708"/>
-      </w:pPr>
-      <w:r>
-        <w:t>Pour i allant de 0 à n-1 :</w:t>
-      </w:r>
-    </w:p>
-    <w:p>
-      <w:pPr>
-        <w:ind w:left="1416"/>
-      </w:pPr>
-      <w:r>
-        <w:t>On cherche j tel que L</w:t>
-      </w:r>
-      <w:r>
-        <w:rPr>
-          <w:vertAlign w:val="subscript"/>
-        </w:rPr>
-        <w:t>ij</w:t>
-      </w:r>
-      <w:r>
-        <w:t xml:space="preserve"> minimal et p</w:t>
-      </w:r>
-      <w:r>
-        <w:rPr>
-          <w:vertAlign w:val="subscript"/>
-        </w:rPr>
-        <w:t>j</w:t>
-      </w:r>
-      <w:r>
-        <w:t xml:space="preserve"> </w:t>
-      </w:r>
-      <w:r>
-        <w:rPr>
-          <w:rFonts w:ascii="Cambria Math" w:hAnsi="Cambria Math" w:cs="Cambria Math"/>
-        </w:rPr>
-        <w:t>∈</w:t>
-      </w:r>
-      <w:r>
-        <w:t xml:space="preserve"> [c</w:t>
-      </w:r>
-      <w:r>
-        <w:rPr>
-          <w:vertAlign w:val="subscript"/>
-        </w:rPr>
-        <w:t>0</w:t>
-      </w:r>
-      <w:r>
-        <w:t>,…,c</w:t>
-      </w:r>
-      <w:r>
-        <w:rPr>
-          <w:vertAlign w:val="subscript"/>
-        </w:rPr>
-        <w:t>k-1</w:t>
-      </w:r>
-      <w:r>
-        <w:t>]</w:t>
-      </w:r>
-    </w:p>
-    <w:p>
-      <w:pPr>
-        <w:ind w:left="1416"/>
-      </w:pPr>
-      <w:r>
-        <w:t>Ajouter p</w:t>
-      </w:r>
-      <w:r>
-        <w:rPr>
-          <w:vertAlign w:val="subscript"/>
-        </w:rPr>
-        <w:t>i</w:t>
-      </w:r>
-      <w:r>
-        <w:t xml:space="preserve"> à C</w:t>
-      </w:r>
-    </w:p>
-    <w:p>
-      <w:pPr>
-        <w:ind w:left="708"/>
-      </w:pPr>
-      <w:r>
-        <w:t>Fin Pour</w:t>
-      </w:r>
-    </w:p>
-    <w:p>
-      <w:pPr>
-        <w:ind w:left="708"/>
-      </w:pPr>
-      <w:r>
-        <w:t>Pour i allant de 0 à k-1 :</w:t>
-      </w:r>
-    </w:p>
-    <w:p>
-      <w:pPr>
-        <w:ind w:left="1416"/>
-      </w:pPr>
-      <w:r>
-        <w:t>Calculer B</w:t>
-      </w:r>
-      <w:r>
-        <w:rPr>
-          <w:vertAlign w:val="subscript"/>
-        </w:rPr>
-        <w:t>i</w:t>
-      </w:r>
-      <w:r>
-        <w:t>, le barycentre de C</w:t>
-      </w:r>
-      <w:r>
-        <w:rPr>
-          <w:vertAlign w:val="subscript"/>
-        </w:rPr>
-        <w:t>i</w:t>
-      </w:r>
-    </w:p>
-    <w:p>
-      <w:pPr>
-        <w:ind w:left="1416"/>
-      </w:pPr>
-      <w:r>
-        <w:t>Remplacer c</w:t>
-      </w:r>
-      <w:r>
-        <w:rPr>
-          <w:vertAlign w:val="subscript"/>
-        </w:rPr>
-        <w:t>i</w:t>
-      </w:r>
-      <w:r>
-        <w:t xml:space="preserve"> par </w:t>
-      </w:r>
-      <w:r>
-        <w:t>B</w:t>
-      </w:r>
-      <w:r>
-        <w:rPr>
-          <w:vertAlign w:val="subscript"/>
-        </w:rPr>
-        <w:t>i</w:t>
-      </w:r>
-    </w:p>
-    <w:p>
-      <w:pPr>
-        <w:ind w:left="708"/>
-      </w:pPr>
-      <w:r>
-        <w:t>Fin Pour</w:t>
-      </w:r>
-    </w:p>
-    <w:p>
-      <w:r>
-        <w:t>Fin Tant que</w:t>
-      </w:r>
-    </w:p>
-    <w:p>
-      <w:r>
-        <w:t>Retourner C</w:t>
-      </w:r>
-    </w:p>
     <w:p>
       <w:pPr>
         <w:pStyle w:val="Titre1"/>
@@ -1427,7 +959,26 @@
         <w:rPr>
           <w:rFonts w:eastAsia="Noto Sans CJK SC Regular"/>
         </w:rPr>
-        <w:t>Calcul de l’ « éloignement » :</w:t>
+        <w:t>C</w:t>
+      </w:r>
+      <w:r>
+        <w:rPr>
+          <w:rFonts w:eastAsia="Noto Sans CJK SC Regular"/>
+        </w:rPr>
+        <w:t>alcul des</w:t>
+      </w:r>
+      <w:r>
+        <w:rPr>
+          <w:rFonts w:eastAsia="Noto Sans CJK SC Regular"/>
+          <w:lang w:val="en-GB"/>
+        </w:rPr>
+        <w:t xml:space="preserve"> distances</w:t>
+      </w:r>
+      <w:r>
+        <w:rPr>
+          <w:rFonts w:eastAsia="Noto Sans CJK SC Regular"/>
+        </w:rPr>
+        <w:t> :</w:t>
       </w:r>
     </w:p>
     <w:p>
@@ -1691,90 +1242,6 @@
       </m:oMath>
     </w:p>
     <w:p>
-      <w:r>
-        <w:t xml:space="preserve">Pour simplifier les calculs, on ne calculera pas la </w:t>
-      </w:r>
-      <w:r>
-        <w:t>racine</w:t>
-      </w:r>
-      <w:r>
-        <w:t xml:space="preserve"> carrée et on appellera cette valeur « éloignement ». On a </w:t>
-      </w:r>
-      <w:r>
-        <w:t xml:space="preserve">donc </w:t>
-      </w:r>
-      <m:oMath>
-        <m:sSub>
-          <m:sSubPr>
-            <m:ctrlPr>
-              <w:rPr>
-                <w:rFonts w:ascii="Cambria Math" w:hAnsi="Cambria Math"/>
-                <w:i/>
-              </w:rPr>
-            </m:ctrlPr>
-          </m:sSubPr>
-          <m:e>
-            <m:r>
-              <w:rPr>
-                <w:rFonts w:ascii="Cambria Math" w:hAnsi="Cambria Math"/>
-              </w:rPr>
-              <m:t>L</m:t>
-            </m:r>
-          </m:e>
-          <m:sub>
-            <m:r>
-              <w:rPr>
-                <w:rFonts w:ascii="Cambria Math" w:hAnsi="Cambria Math"/>
-              </w:rPr>
-              <m:t>i,j</m:t>
-            </m:r>
-          </m:sub>
-        </m:sSub>
-        <m:r>
-          <w:rPr>
-            <w:rFonts w:ascii="Cambria Math" w:hAnsi="Cambria Math"/>
-          </w:rPr>
-          <m:t xml:space="preserve">= </m:t>
-        </m:r>
-        <m:sSub>
-          <m:sSubPr>
-            <m:ctrlPr>
-              <w:rPr>
-                <w:rFonts w:ascii="Cambria Math" w:hAnsi="Cambria Math"/>
-                <w:i/>
-              </w:rPr>
-            </m:ctrlPr>
-          </m:sSubPr>
-          <m:e>
-            <m:r>
-              <w:rPr>
-                <w:rFonts w:ascii="Cambria Math" w:hAnsi="Cambria Math"/>
-              </w:rPr>
-              <m:t>D</m:t>
-            </m:r>
-          </m:e>
-          <m:sub>
-            <m:r>
-              <w:rPr>
-                <w:rFonts w:ascii="Cambria Math" w:hAnsi="Cambria Math"/>
-                <w:vertAlign w:val="subscript"/>
-              </w:rPr>
-              <m:t>ij</m:t>
-            </m:r>
-          </m:sub>
-        </m:sSub>
-        <m:r>
-          <w:rPr>
-            <w:rFonts w:ascii="Cambria Math" w:hAnsi="Cambria Math"/>
-          </w:rPr>
-          <m:t>²</m:t>
-        </m:r>
-      </m:oMath>
-      <w:r>
-        <w:t>.</w:t>
-      </w:r>
-    </w:p>
-    <w:p>
       <w:pPr>
         <w:pStyle w:val="Titre1"/>
         <w:jc w:val="both"/>
@@ -1805,7 +1272,6 @@
         <w:rPr>
           <w:u w:val="single"/>
         </w:rPr>
-        <w:lastRenderedPageBreak/>
         <w:t>Remarque</w:t>
       </w:r>
       <w:r>
@@ -1844,14 +1310,16 @@
         <w:rPr>
           <w:rFonts w:eastAsia="Noto Sans CJK SC Regular"/>
         </w:rPr>
-        <w:t>A</w:t>
-      </w:r>
+        <w:t>Algorithme G-</w:t>
+      </w:r>
+      <w:proofErr w:type="spellStart"/>
       <w:r>
         <w:rPr>
           <w:rFonts w:eastAsia="Noto Sans CJK SC Regular"/>
         </w:rPr>
-        <w:t>lgorithme G-means</w:t>
-      </w:r>
+        <w:t>means</w:t>
+      </w:r>
+      <w:proofErr w:type="spellEnd"/>
     </w:p>
     <w:p>
       <w:r>
@@ -1898,6 +1366,7 @@
           <w:noProof/>
           <w:lang w:val="en-GB" w:eastAsia="en-GB" w:bidi="ar-SA"/>
         </w:rPr>
+        <w:lastRenderedPageBreak/>
         <w:drawing>
           <wp:inline distT="0" distB="0" distL="0" distR="0">
             <wp:extent cx="5760720" cy="3771900"/>
@@ -1981,7 +1450,6 @@
           <w:noProof/>
           <w:lang w:val="en-GB" w:eastAsia="en-GB" w:bidi="ar-SA"/>
         </w:rPr>
-        <w:lastRenderedPageBreak/>
         <w:drawing>
           <wp:inline distT="0" distB="0" distL="0" distR="0">
             <wp:extent cx="5760720" cy="3705225"/>
@@ -2062,13 +1530,46 @@
     </w:p>
     <w:p>
       <w:r>
-        <w:t xml:space="preserve">Pour pallier ce problème, nous avons implémenté l’algorithme G-means. </w:t>
+        <w:t>Pour pallier ce problème, nous avons implémenté l’algorithme G-</w:t>
+      </w:r>
+      <w:proofErr w:type="spellStart"/>
+      <w:r>
+        <w:t>means</w:t>
+      </w:r>
+      <w:proofErr w:type="spellEnd"/>
+      <w:r>
+        <w:t xml:space="preserve">. </w:t>
       </w:r>
       <w:r>
         <w:t>Celui-ci</w:t>
       </w:r>
       <w:r>
-        <w:t xml:space="preserve"> permet de « trouver » le bon nombre de cluster à adopter. Cet algorithme repose sur le pseudo-code suivant :</w:t>
+        <w:t xml:space="preserve"> permet de « trouver » le bon nombre de cluster à adopter. </w:t>
+      </w:r>
+      <w:r>
+        <w:t xml:space="preserve">Il prend en entrée un flottant </w:t>
+      </w:r>
+      <m:oMath>
+        <m:r>
+          <w:rPr>
+            <w:rFonts w:ascii="Cambria Math" w:hAnsi="Cambria Math"/>
+          </w:rPr>
+          <m:t>α</m:t>
+        </m:r>
+      </m:oMath>
+      <w:r>
+        <w:t xml:space="preserve"> qui décrit à quel « degré » on accepte qu’une distribution donnée soit </w:t>
+      </w:r>
+      <w:proofErr w:type="spellStart"/>
+      <w:r>
+        <w:t>gausienne</w:t>
+      </w:r>
+      <w:proofErr w:type="spellEnd"/>
+      <w:r>
+        <w:t xml:space="preserve">. </w:t>
+      </w:r>
+      <w:r>
+        <w:t>Cet algorithme repose sur le pseudo-code suivant :</w:t>
       </w:r>
     </w:p>
     <w:p>
@@ -2083,13 +1584,15 @@
         <w:rPr>
           <w:rFonts w:asciiTheme="minorHAnsi" w:hAnsiTheme="minorHAnsi" w:cstheme="minorHAnsi"/>
           <w:noProof/>
-        </w:rPr>
+          <w:lang w:val="en-GB" w:eastAsia="en-GB" w:bidi="ar-SA"/>
+        </w:rPr>
+        <w:lastRenderedPageBreak/>
         <mc:AlternateContent>
           <mc:Choice Requires="wps">
             <w:drawing>
               <wp:inline distT="0" distB="0" distL="0" distR="0" wp14:anchorId="36B7F017" wp14:editId="49828197">
                 <wp:extent cx="5753100" cy="1404620"/>
-                <wp:effectExtent l="0" t="0" r="19050" b="24765"/>
+                <wp:effectExtent l="0" t="0" r="19050" b="20955"/>
                 <wp:docPr id="217" name="Zone de texte 2"/>
                 <wp:cNvGraphicFramePr>
                   <a:graphicFrameLocks xmlns:a="http://schemas.openxmlformats.org/drawingml/2006/main"/>
@@ -2115,13 +1618,13 @@
                       </wps:spPr>
                       <wps:style>
                         <a:lnRef idx="1">
-                          <a:schemeClr val="accent3"/>
+                          <a:schemeClr val="accent2"/>
                         </a:lnRef>
                         <a:fillRef idx="2">
-                          <a:schemeClr val="accent3"/>
+                          <a:schemeClr val="accent2"/>
                         </a:fillRef>
                         <a:effectRef idx="1">
-                          <a:schemeClr val="accent3"/>
+                          <a:schemeClr val="accent2"/>
                         </a:effectRef>
                         <a:fontRef idx="minor">
                           <a:schemeClr val="dk1"/>
@@ -2206,14 +1709,46 @@
                               <w:rPr>
                                 <w:rFonts w:ascii="Consolas" w:hAnsi="Consolas"/>
                               </w:rPr>
-                              <w:t>Si le cluster ne suit pas une distribution gaussienne :</w:t>
+                              <w:t xml:space="preserve">    </w:t>
+                            </w:r>
+                            <w:r>
+                              <w:rPr>
+                                <w:rFonts w:ascii="Consolas" w:hAnsi="Consolas"/>
+                              </w:rPr>
+                              <w:t xml:space="preserve">Si le cluster </w:t>
+                            </w:r>
+                            <w:r>
+                              <w:rPr>
+                                <w:rFonts w:ascii="Consolas" w:hAnsi="Consolas"/>
+                              </w:rPr>
+                              <w:t>non gaussien</w:t>
+                            </w:r>
+                            <w:r>
+                              <w:rPr>
+                                <w:rFonts w:ascii="Consolas" w:hAnsi="Consolas"/>
+                              </w:rPr>
+                              <w:t xml:space="preserve"> de paramètre </w:t>
+                            </w:r>
+                            <m:oMath>
+                              <m:r>
+                                <w:rPr>
+                                  <w:rFonts w:ascii="Cambria Math" w:hAnsi="Cambria Math"/>
+                                </w:rPr>
+                                <m:t>α</m:t>
+                              </m:r>
+                            </m:oMath>
+                            <w:r>
+                              <w:rPr>
+                                <w:rFonts w:ascii="Consolas" w:hAnsi="Consolas"/>
+                              </w:rPr>
+                              <w:t> :</w:t>
                             </w:r>
                           </w:p>
                           <w:p>
                             <w:pPr>
                               <w:pStyle w:val="Paragraphedeliste"/>
                               <w:numPr>
-                                <w:ilvl w:val="2"/>
+                                <w:ilvl w:val="0"/>
                                 <w:numId w:val="4"/>
                               </w:numPr>
                               <w:spacing w:after="0"/>
@@ -2221,6 +1756,12 @@
                                 <w:rFonts w:ascii="Consolas" w:hAnsi="Consolas"/>
                               </w:rPr>
                             </w:pPr>
+                            <w:r>
+                              <w:rPr>
+                                <w:rFonts w:ascii="Consolas" w:hAnsi="Consolas"/>
+                              </w:rPr>
+                              <w:t xml:space="preserve">        </w:t>
+                            </w:r>
                             <w:r>
                               <w:rPr>
                                 <w:rFonts w:ascii="Consolas" w:hAnsi="Consolas"/>
@@ -2244,7 +1785,15 @@
                               <w:rPr>
                                 <w:rFonts w:ascii="Consolas" w:hAnsi="Consolas"/>
                               </w:rPr>
-                              <w:t>Si un centre a été rajouté, recommencer à l’étape 2.</w:t>
+                              <w:t>Si un centre</w:t>
+                            </w:r>
+                            <w:bookmarkStart w:id="0" w:name="_GoBack"/>
+                            <w:bookmarkEnd w:id="0"/>
+                            <w:r>
+                              <w:rPr>
+                                <w:rFonts w:ascii="Consolas" w:hAnsi="Consolas"/>
+                              </w:rPr>
+                              <w:t xml:space="preserve"> a été rajouté, recommencer à l’étape 2.</w:t>
                             </w:r>
                           </w:p>
                         </w:txbxContent>
@@ -2260,8 +1809,8 @@
           </mc:Choice>
           <mc:Fallback>
             <w:pict>
-              <v:shape w14:anchorId="36B7F017" id="_x0000_s1027" type="#_x0000_t202" style="width:453pt;height:110.6pt;visibility:visible;mso-wrap-style:square;mso-left-percent:-10001;mso-top-percent:-10001;mso-position-horizontal:absolute;mso-position-horizontal-relative:char;mso-position-vertical:absolute;mso-position-vertical-relative:line;mso-left-percent:-10001;mso-top-percent:-10001;v-text-anchor:top" o:gfxdata="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" fillcolor="#c3c3c3 [2166]" strokecolor="#a5a5a5 [3206]" strokeweight=".5pt">
-                <v:fill color2="#b6b6b6 [2614]" rotate="t" colors="0 #d2d2d2;.5 #c8c8c8;1 silver" focus="100%" type="gradient">
+              <v:shape w14:anchorId="36B7F017" id="_x0000_s1027" type="#_x0000_t202" style="width:453pt;height:110.6pt;visibility:visible;mso-wrap-style:square;mso-left-percent:-10001;mso-top-percent:-10001;mso-position-horizontal:absolute;mso-position-horizontal-relative:char;mso-position-vertical:absolute;mso-position-vertical-relative:line;mso-left-percent:-10001;mso-top-percent:-10001;v-text-anchor:top" o:gfxdata="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" fillcolor="#f3a875 [2165]" strokecolor="#ed7d31 [3205]" strokeweight=".5pt">
+                <v:fill color2="#f09558 [2613]" rotate="t" colors="0 #f7bda4;.5 #f5b195;1 #f8a581" focus="100%" type="gradient">
                   <o:fill v:ext="view" type="gradientUnscaled"/>
                 </v:fill>
                 <v:textbox style="mso-fit-shape-to-text:t">
@@ -2343,14 +1892,46 @@
                         <w:rPr>
                           <w:rFonts w:ascii="Consolas" w:hAnsi="Consolas"/>
                         </w:rPr>
-                        <w:t>Si le cluster ne suit pas une distribution gaussienne :</w:t>
+                        <w:t xml:space="preserve">    </w:t>
+                      </w:r>
+                      <w:r>
+                        <w:rPr>
+                          <w:rFonts w:ascii="Consolas" w:hAnsi="Consolas"/>
+                        </w:rPr>
+                        <w:t xml:space="preserve">Si le cluster </w:t>
+                      </w:r>
+                      <w:r>
+                        <w:rPr>
+                          <w:rFonts w:ascii="Consolas" w:hAnsi="Consolas"/>
+                        </w:rPr>
+                        <w:t>non gaussien</w:t>
+                      </w:r>
+                      <w:r>
+                        <w:rPr>
+                          <w:rFonts w:ascii="Consolas" w:hAnsi="Consolas"/>
+                        </w:rPr>
+                        <w:t xml:space="preserve"> de paramètre </w:t>
+                      </w:r>
+                      <m:oMath>
+                        <m:r>
+                          <w:rPr>
+                            <w:rFonts w:ascii="Cambria Math" w:hAnsi="Cambria Math"/>
+                          </w:rPr>
+                          <m:t>α</m:t>
+                        </m:r>
+                      </m:oMath>
+                      <w:r>
+                        <w:rPr>
+                          <w:rFonts w:ascii="Consolas" w:hAnsi="Consolas"/>
+                        </w:rPr>
+                        <w:t> :</w:t>
                       </w:r>
                     </w:p>
                     <w:p>
                       <w:pPr>
                         <w:pStyle w:val="Paragraphedeliste"/>
                         <w:numPr>
-                          <w:ilvl w:val="2"/>
+                          <w:ilvl w:val="0"/>
                           <w:numId w:val="4"/>
                         </w:numPr>
                         <w:spacing w:after="0"/>
@@ -2358,6 +1939,12 @@
                           <w:rFonts w:ascii="Consolas" w:hAnsi="Consolas"/>
                         </w:rPr>
                       </w:pPr>
+                      <w:r>
+                        <w:rPr>
+                          <w:rFonts w:ascii="Consolas" w:hAnsi="Consolas"/>
+                        </w:rPr>
+                        <w:t xml:space="preserve">        </w:t>
+                      </w:r>
                       <w:r>
                         <w:rPr>
                           <w:rFonts w:ascii="Consolas" w:hAnsi="Consolas"/>
@@ -2381,7 +1968,15 @@
                         <w:rPr>
                           <w:rFonts w:ascii="Consolas" w:hAnsi="Consolas"/>
                         </w:rPr>
-                        <w:t>Si un centre a été rajouté, recommencer à l’étape 2.</w:t>
+                        <w:t>Si un centre</w:t>
+                      </w:r>
+                      <w:bookmarkStart w:id="1" w:name="_GoBack"/>
+                      <w:bookmarkEnd w:id="1"/>
+                      <w:r>
+                        <w:rPr>
+                          <w:rFonts w:ascii="Consolas" w:hAnsi="Consolas"/>
+                        </w:rPr>
+                        <w:t xml:space="preserve"> a été rajouté, recommencer à l’étape 2.</w:t>
                       </w:r>
                     </w:p>
                   </w:txbxContent>
@@ -2411,17 +2006,257 @@
     </w:p>
     <w:p>
       <w:r>
-        <w:t xml:space="preserve">En pratique cependant, la reconnaissance d’une répartition gaussienne s’est avérée assez aléatoire. En conséquence, très souvent l’algorithme ne converge pas : étant donné une distribution gaussienne non reconnue, l’algorithme va couper cette distribution en deux et appliquer à nouveau des tests de répartition gaussienne. </w:t>
-      </w:r>
-    </w:p>
-    <w:p>
-      <w:r>
-        <w:t>[Schéma]</w:t>
-      </w:r>
-    </w:p>
-    <w:p>
+        <w:t>En pratique cependant, la reconnaissance d’une répartition gaussienne s’est avérée assez aléatoire.</w:t>
+      </w:r>
+      <w:r>
+        <w:t xml:space="preserve"> Par exemple, l’ensemble suivant n’est pas reconnu comme une distribution </w:t>
+      </w:r>
+      <w:r>
+        <w:t>gaussienne</w:t>
+      </w:r>
+      <w:r>
+        <w:t> :</w:t>
+      </w:r>
+    </w:p>
+    <w:p>
+      <w:r>
+        <w:rPr>
+          <w:noProof/>
+          <w:lang w:val="en-GB" w:eastAsia="en-GB"/>
+        </w:rPr>
+        <w:drawing>
+          <wp:inline distT="0" distB="0" distL="0" distR="0">
+            <wp:extent cx="5760720" cy="3714750"/>
+            <wp:effectExtent l="0" t="0" r="0" b="0"/>
+            <wp:docPr id="15" name="Image 15"/>
+            <wp:cNvGraphicFramePr>
+              <a:graphicFrameLocks xmlns:a="http://schemas.openxmlformats.org/drawingml/2006/main" noChangeAspect="1"/>
+            </wp:cNvGraphicFramePr>
+            <a:graphic xmlns:a="http://schemas.openxmlformats.org/drawingml/2006/main">
+              <a:graphicData uri="http://schemas.openxmlformats.org/drawingml/2006/picture">
+                <pic:pic xmlns:pic="http://schemas.openxmlformats.org/drawingml/2006/picture">
+                  <pic:nvPicPr>
+                    <pic:cNvPr id="15" name="fail_gaussian.png"/>
+                    <pic:cNvPicPr/>
+                  </pic:nvPicPr>
+                  <pic:blipFill rotWithShape="1">
+                    <a:blip r:embed="rId8">
+                      <a:extLst>
+                        <a:ext uri="{28A0092B-C50C-407E-A947-70E740481C1C}">
+                          <a14:useLocalDpi xmlns:a14="http://schemas.microsoft.com/office/drawing/2010/main" val="0"/>
+                        </a:ext>
+                      </a:extLst>
+                    </a:blip>
+                    <a:srcRect t="9038" b="4983"/>
+                    <a:stretch/>
+                  </pic:blipFill>
+                  <pic:spPr bwMode="auto">
+                    <a:xfrm>
+                      <a:off x="0" y="0"/>
+                      <a:ext cx="5760720" cy="3714750"/>
+                    </a:xfrm>
+                    <a:prstGeom prst="rect">
+                      <a:avLst/>
+                    </a:prstGeom>
+                    <a:ln>
+                      <a:noFill/>
+                    </a:ln>
+                    <a:extLst>
+                      <a:ext uri="{53640926-AAD7-44D8-BBD7-CCE9431645EC}">
+                        <a14:shadowObscured xmlns:a14="http://schemas.microsoft.com/office/drawing/2010/main"/>
+                      </a:ext>
+                    </a:extLst>
+                  </pic:spPr>
+                </pic:pic>
+              </a:graphicData>
+            </a:graphic>
+          </wp:inline>
+        </w:drawing>
+      </w:r>
+    </w:p>
+    <w:p>
+      <w:r>
+        <w:t>Même s’il ne s’agit vraiment pas d’une distribution gaussienne, cela pose un problème pour la suite de l’algorithme :</w:t>
+      </w:r>
+      <w:r>
+        <w:t xml:space="preserve"> très souvent l’algorithme ne converge pas : étant donné une distribution gaussienne non reconnue, l’algorithme va couper cette distribution en deux et appliquer à nouveau des tests de répartition gaussienne. </w:t>
+      </w:r>
+      <w:r>
+        <w:t xml:space="preserve"> </w:t>
+      </w:r>
       <w:r>
         <w:t>Il est facile de voir que la coupe d’une distribution gaussienne a très peu de chance d’être détectée comme gaussienne ensuite. La suite de découpe qui s’ensuit empêche la terminaison de l’algorithme.</w:t>
+      </w:r>
+      <w:r>
+        <w:t xml:space="preserve"> On obtient par exemple les découpes suivantes :</w:t>
+      </w:r>
+    </w:p>
+    <w:p>
+      <w:pPr>
+        <w:jc w:val="center"/>
+      </w:pPr>
+      <w:r>
+        <w:rPr>
+          <w:noProof/>
+          <w:lang w:val="en-GB" w:eastAsia="en-GB"/>
+        </w:rPr>
+        <w:lastRenderedPageBreak/>
+        <w:drawing>
+          <wp:inline distT="0" distB="0" distL="0" distR="0">
+            <wp:extent cx="3549093" cy="2600325"/>
+            <wp:effectExtent l="0" t="0" r="0" b="0"/>
+            <wp:docPr id="16" name="Image 16"/>
+            <wp:cNvGraphicFramePr>
+              <a:graphicFrameLocks xmlns:a="http://schemas.openxmlformats.org/drawingml/2006/main" noChangeAspect="1"/>
+            </wp:cNvGraphicFramePr>
+            <a:graphic xmlns:a="http://schemas.openxmlformats.org/drawingml/2006/main">
+              <a:graphicData uri="http://schemas.openxmlformats.org/drawingml/2006/picture">
+                <pic:pic xmlns:pic="http://schemas.openxmlformats.org/drawingml/2006/picture">
+                  <pic:nvPicPr>
+                    <pic:cNvPr id="16" name="coupure_2.png"/>
+                    <pic:cNvPicPr/>
+                  </pic:nvPicPr>
+                  <pic:blipFill rotWithShape="1">
+                    <a:blip r:embed="rId9">
+                      <a:extLst>
+                        <a:ext uri="{28A0092B-C50C-407E-A947-70E740481C1C}">
+                          <a14:useLocalDpi xmlns:a14="http://schemas.microsoft.com/office/drawing/2010/main" val="0"/>
+                        </a:ext>
+                      </a:extLst>
+                    </a:blip>
+                    <a:srcRect l="5926" t="11061" r="8578" b="5418"/>
+                    <a:stretch/>
+                  </pic:blipFill>
+                  <pic:spPr bwMode="auto">
+                    <a:xfrm>
+                      <a:off x="0" y="0"/>
+                      <a:ext cx="3567438" cy="2613766"/>
+                    </a:xfrm>
+                    <a:prstGeom prst="rect">
+                      <a:avLst/>
+                    </a:prstGeom>
+                    <a:ln>
+                      <a:noFill/>
+                    </a:ln>
+                    <a:extLst>
+                      <a:ext uri="{53640926-AAD7-44D8-BBD7-CCE9431645EC}">
+                        <a14:shadowObscured xmlns:a14="http://schemas.microsoft.com/office/drawing/2010/main"/>
+                      </a:ext>
+                    </a:extLst>
+                  </pic:spPr>
+                </pic:pic>
+              </a:graphicData>
+            </a:graphic>
+          </wp:inline>
+        </w:drawing>
+      </w:r>
+      <w:r>
+        <w:rPr>
+          <w:noProof/>
+          <w:lang w:val="en-GB" w:eastAsia="en-GB"/>
+        </w:rPr>
+        <w:drawing>
+          <wp:inline distT="0" distB="0" distL="0" distR="0">
+            <wp:extent cx="3481720" cy="2581275"/>
+            <wp:effectExtent l="0" t="0" r="4445" b="0"/>
+            <wp:docPr id="21" name="Image 21"/>
+            <wp:cNvGraphicFramePr>
+              <a:graphicFrameLocks xmlns:a="http://schemas.openxmlformats.org/drawingml/2006/main" noChangeAspect="1"/>
+            </wp:cNvGraphicFramePr>
+            <a:graphic xmlns:a="http://schemas.openxmlformats.org/drawingml/2006/main">
+              <a:graphicData uri="http://schemas.openxmlformats.org/drawingml/2006/picture">
+                <pic:pic xmlns:pic="http://schemas.openxmlformats.org/drawingml/2006/picture">
+                  <pic:nvPicPr>
+                    <pic:cNvPr id="21" name="coupure_gaussienne.png"/>
+                    <pic:cNvPicPr/>
+                  </pic:nvPicPr>
+                  <pic:blipFill rotWithShape="1">
+                    <a:blip r:embed="rId10">
+                      <a:extLst>
+                        <a:ext uri="{28A0092B-C50C-407E-A947-70E740481C1C}">
+                          <a14:useLocalDpi xmlns:a14="http://schemas.microsoft.com/office/drawing/2010/main" val="0"/>
+                        </a:ext>
+                      </a:extLst>
+                    </a:blip>
+                    <a:srcRect l="4464" t="10141" r="9226" b="4541"/>
+                    <a:stretch/>
+                  </pic:blipFill>
+                  <pic:spPr bwMode="auto">
+                    <a:xfrm>
+                      <a:off x="0" y="0"/>
+                      <a:ext cx="3484778" cy="2583542"/>
+                    </a:xfrm>
+                    <a:prstGeom prst="rect">
+                      <a:avLst/>
+                    </a:prstGeom>
+                    <a:ln>
+                      <a:noFill/>
+                    </a:ln>
+                    <a:extLst>
+                      <a:ext uri="{53640926-AAD7-44D8-BBD7-CCE9431645EC}">
+                        <a14:shadowObscured xmlns:a14="http://schemas.microsoft.com/office/drawing/2010/main"/>
+                      </a:ext>
+                    </a:extLst>
+                  </pic:spPr>
+                </pic:pic>
+              </a:graphicData>
+            </a:graphic>
+          </wp:inline>
+        </w:drawing>
+      </w:r>
+      <w:r>
+        <w:rPr>
+          <w:noProof/>
+          <w:lang w:val="en-GB" w:eastAsia="en-GB"/>
+        </w:rPr>
+        <w:drawing>
+          <wp:inline distT="0" distB="0" distL="0" distR="0">
+            <wp:extent cx="3376381" cy="2514600"/>
+            <wp:effectExtent l="0" t="0" r="0" b="0"/>
+            <wp:docPr id="20" name="Image 20"/>
+            <wp:cNvGraphicFramePr>
+              <a:graphicFrameLocks xmlns:a="http://schemas.openxmlformats.org/drawingml/2006/main" noChangeAspect="1"/>
+            </wp:cNvGraphicFramePr>
+            <a:graphic xmlns:a="http://schemas.openxmlformats.org/drawingml/2006/main">
+              <a:graphicData uri="http://schemas.openxmlformats.org/drawingml/2006/picture">
+                <pic:pic xmlns:pic="http://schemas.openxmlformats.org/drawingml/2006/picture">
+                  <pic:nvPicPr>
+                    <pic:cNvPr id="20" name="coupure-3.png"/>
+                    <pic:cNvPicPr/>
+                  </pic:nvPicPr>
+                  <pic:blipFill rotWithShape="1">
+                    <a:blip r:embed="rId11">
+                      <a:extLst>
+                        <a:ext uri="{28A0092B-C50C-407E-A947-70E740481C1C}">
+                          <a14:useLocalDpi xmlns:a14="http://schemas.microsoft.com/office/drawing/2010/main" val="0"/>
+                        </a:ext>
+                      </a:extLst>
+                    </a:blip>
+                    <a:srcRect l="4134" t="9479" r="9061" b="4321"/>
+                    <a:stretch/>
+                  </pic:blipFill>
+                  <pic:spPr bwMode="auto">
+                    <a:xfrm>
+                      <a:off x="0" y="0"/>
+                      <a:ext cx="3378340" cy="2516059"/>
+                    </a:xfrm>
+                    <a:prstGeom prst="rect">
+                      <a:avLst/>
+                    </a:prstGeom>
+                    <a:ln>
+                      <a:noFill/>
+                    </a:ln>
+                    <a:extLst>
+                      <a:ext uri="{53640926-AAD7-44D8-BBD7-CCE9431645EC}">
+                        <a14:shadowObscured xmlns:a14="http://schemas.microsoft.com/office/drawing/2010/main"/>
+                      </a:ext>
+                    </a:extLst>
+                  </pic:spPr>
+                </pic:pic>
+              </a:graphicData>
+            </a:graphic>
+          </wp:inline>
+        </w:drawing>
       </w:r>
     </w:p>
     <w:p>
@@ -2486,7 +2321,7 @@
                     </pic:cNvPicPr>
                   </pic:nvPicPr>
                   <pic:blipFill>
-                    <a:blip r:embed="rId8">
+                    <a:blip r:embed="rId12">
                       <a:extLst>
                         <a:ext uri="{28A0092B-C50C-407E-A947-70E740481C1C}">
                           <a14:useLocalDpi xmlns:a14="http://schemas.microsoft.com/office/drawing/2010/main" val="0"/>
@@ -2554,7 +2389,7 @@
                     </pic:cNvPicPr>
                   </pic:nvPicPr>
                   <pic:blipFill>
-                    <a:blip r:embed="rId9">
+                    <a:blip r:embed="rId13">
                       <a:extLst>
                         <a:ext uri="{28A0092B-C50C-407E-A947-70E740481C1C}">
                           <a14:useLocalDpi xmlns:a14="http://schemas.microsoft.com/office/drawing/2010/main" val="0"/>
@@ -2653,7 +2488,7 @@
                     </pic:cNvPicPr>
                   </pic:nvPicPr>
                   <pic:blipFill>
-                    <a:blip r:embed="rId10">
+                    <a:blip r:embed="rId14">
                       <a:extLst>
                         <a:ext uri="{28A0092B-C50C-407E-A947-70E740481C1C}">
                           <a14:useLocalDpi xmlns:a14="http://schemas.microsoft.com/office/drawing/2010/main" val="0"/>
@@ -2721,7 +2556,7 @@
                     </pic:cNvPicPr>
                   </pic:nvPicPr>
                   <pic:blipFill>
-                    <a:blip r:embed="rId11">
+                    <a:blip r:embed="rId15">
                       <a:extLst>
                         <a:ext uri="{28A0092B-C50C-407E-A947-70E740481C1C}">
                           <a14:useLocalDpi xmlns:a14="http://schemas.microsoft.com/office/drawing/2010/main" val="0"/>
@@ -2753,7 +2588,10 @@
         </w:drawing>
       </w:r>
       <w:r>
-        <w:t xml:space="preserve">Les donnée ci-dessous ont été générées avec les mêmes paramètres que précédemment mais cette fois-ci, deux des clusters se superposent. </w:t>
+        <w:t>Les données</w:t>
+      </w:r>
+      <w:r>
+        <w:t xml:space="preserve"> ci-dessous ont été générées avec les mêmes paramètres que précédemment mais cette fois-ci, deux des clusters se superposent. </w:t>
       </w:r>
       <w:r>
         <w:t>Du fait du recouvrement, la courbe est moins facile à analyser mais la plus grosse inflexion a toute de même lieu pour 3 centres, ce qui est correct.</w:t>
@@ -2800,7 +2638,7 @@
                     </pic:cNvPicPr>
                   </pic:nvPicPr>
                   <pic:blipFill>
-                    <a:blip r:embed="rId12">
+                    <a:blip r:embed="rId16">
                       <a:extLst>
                         <a:ext uri="{28A0092B-C50C-407E-A947-70E740481C1C}">
                           <a14:useLocalDpi xmlns:a14="http://schemas.microsoft.com/office/drawing/2010/main" val="0"/>
@@ -2862,7 +2700,7 @@
                     </pic:cNvPicPr>
                   </pic:nvPicPr>
                   <pic:blipFill>
-                    <a:blip r:embed="rId13">
+                    <a:blip r:embed="rId17">
                       <a:extLst>
                         <a:ext uri="{28A0092B-C50C-407E-A947-70E740481C1C}">
                           <a14:useLocalDpi xmlns:a14="http://schemas.microsoft.com/office/drawing/2010/main" val="0"/>
@@ -3154,7 +2992,15 @@
     </w:p>
     <w:p>
       <w:r>
-        <w:t>L’algorithme k-means converge vers une solution localement optimale. L’idéal serait donc d’arrêter le programme quand les solutions trouvées ne varient plus.</w:t>
+        <w:t>L’algorithme k-</w:t>
+      </w:r>
+      <w:proofErr w:type="spellStart"/>
+      <w:r>
+        <w:t>means</w:t>
+      </w:r>
+      <w:proofErr w:type="spellEnd"/>
+      <w:r>
+        <w:t xml:space="preserve"> converge vers une solution localement optimale. L’idéal serait donc d’arrêter le programme quand les solutions trouvées ne varient plus.</w:t>
       </w:r>
     </w:p>
     <w:p>
@@ -3201,7 +3047,15 @@
     <w:p>
       <w:r>
         <w:lastRenderedPageBreak/>
-        <w:t>Cependant, l’algorithme des k-means ne fournissant qu’une solution localement optimale, les choix initi</w:t>
+        <w:t>Cependant, l’algorithme des k-</w:t>
+      </w:r>
+      <w:proofErr w:type="spellStart"/>
+      <w:r>
+        <w:t>means</w:t>
+      </w:r>
+      <w:proofErr w:type="spellEnd"/>
+      <w:r>
+        <w:t xml:space="preserve"> ne fournissant qu’une solution localement optimale, les choix initi</w:t>
       </w:r>
       <w:r>
         <w:t xml:space="preserve">aux des centres s’avère crucial. </w:t>
@@ -3349,7 +3203,7 @@
                     </pic:cNvPicPr>
                   </pic:nvPicPr>
                   <pic:blipFill>
-                    <a:blip r:embed="rId14">
+                    <a:blip r:embed="rId18">
                       <a:extLst>
                         <a:ext uri="{28A0092B-C50C-407E-A947-70E740481C1C}">
                           <a14:useLocalDpi xmlns:a14="http://schemas.microsoft.com/office/drawing/2010/main" val="0"/>
@@ -3423,7 +3277,7 @@
                     <pic:cNvPicPr/>
                   </pic:nvPicPr>
                   <pic:blipFill>
-                    <a:blip r:embed="rId15">
+                    <a:blip r:embed="rId19">
                       <a:extLst>
                         <a:ext uri="{28A0092B-C50C-407E-A947-70E740481C1C}">
                           <a14:useLocalDpi xmlns:a14="http://schemas.microsoft.com/office/drawing/2010/main" val="0"/>
@@ -3524,7 +3378,7 @@
                     </pic:cNvPicPr>
                   </pic:nvPicPr>
                   <pic:blipFill>
-                    <a:blip r:embed="rId16">
+                    <a:blip r:embed="rId20">
                       <a:extLst>
                         <a:ext uri="{28A0092B-C50C-407E-A947-70E740481C1C}">
                           <a14:useLocalDpi xmlns:a14="http://schemas.microsoft.com/office/drawing/2010/main" val="0"/>
@@ -3684,7 +3538,7 @@
                     <pic:cNvPicPr/>
                   </pic:nvPicPr>
                   <pic:blipFill>
-                    <a:blip r:embed="rId17">
+                    <a:blip r:embed="rId21">
                       <a:extLst>
                         <a:ext uri="{28A0092B-C50C-407E-A947-70E740481C1C}">
                           <a14:useLocalDpi xmlns:a14="http://schemas.microsoft.com/office/drawing/2010/main" val="0"/>
@@ -3745,7 +3599,7 @@
                     <pic:cNvPicPr/>
                   </pic:nvPicPr>
                   <pic:blipFill>
-                    <a:blip r:embed="rId18">
+                    <a:blip r:embed="rId22">
                       <a:extLst>
                         <a:ext uri="{28A0092B-C50C-407E-A947-70E740481C1C}">
                           <a14:useLocalDpi xmlns:a14="http://schemas.microsoft.com/office/drawing/2010/main" val="0"/>
@@ -3800,7 +3654,7 @@
                     <pic:cNvPicPr/>
                   </pic:nvPicPr>
                   <pic:blipFill>
-                    <a:blip r:embed="rId19">
+                    <a:blip r:embed="rId23">
                       <a:extLst>
                         <a:ext uri="{28A0092B-C50C-407E-A947-70E740481C1C}">
                           <a14:useLocalDpi xmlns:a14="http://schemas.microsoft.com/office/drawing/2010/main" val="0"/>
@@ -4305,7 +4159,7 @@
   <w:abstractNum w:abstractNumId="4" w15:restartNumberingAfterBreak="0">
     <w:nsid w:val="66DA04BE"/>
     <w:multiLevelType w:val="hybridMultilevel"/>
-    <w:tmpl w:val="148EE0E4"/>
+    <w:tmpl w:val="CFD4AB4A"/>
     <w:lvl w:ilvl="0" w:tplc="0809000F">
       <w:start w:val="1"/>
       <w:numFmt w:val="decimal"/>
@@ -4315,7 +4169,7 @@
         <w:ind w:left="720" w:hanging="360"/>
       </w:pPr>
     </w:lvl>
-    <w:lvl w:ilvl="1" w:tplc="08090019" w:tentative="1">
+    <w:lvl w:ilvl="1" w:tplc="08090019">
       <w:start w:val="1"/>
       <w:numFmt w:val="lowerLetter"/>
       <w:lvlText w:val="%2."/>
@@ -4636,6 +4490,7 @@
     <w:lsdException w:name="HTML Sample" w:semiHidden="1" w:unhideWhenUsed="1"/>
     <w:lsdException w:name="HTML Typewriter" w:semiHidden="1" w:unhideWhenUsed="1"/>
     <w:lsdException w:name="HTML Variable" w:semiHidden="1" w:unhideWhenUsed="1"/>
+    <w:lsdException w:name="Normal Table" w:semiHidden="1" w:unhideWhenUsed="1"/>
     <w:lsdException w:name="annotation subject" w:semiHidden="1" w:unhideWhenUsed="1"/>
     <w:lsdException w:name="No List" w:semiHidden="1" w:unhideWhenUsed="1"/>
     <w:lsdException w:name="Outline List 1" w:semiHidden="1" w:unhideWhenUsed="1"/>
@@ -4680,6 +4535,7 @@
     <w:lsdException w:name="Table Professional" w:semiHidden="1" w:unhideWhenUsed="1"/>
     <w:lsdException w:name="Table Subtle 1" w:semiHidden="1" w:unhideWhenUsed="1"/>
     <w:lsdException w:name="Table Subtle 2" w:semiHidden="1" w:unhideWhenUsed="1"/>
+    <w:lsdException w:name="Table Web 1" w:semiHidden="1" w:unhideWhenUsed="1"/>
     <w:lsdException w:name="Table Web 2" w:semiHidden="1" w:unhideWhenUsed="1"/>
     <w:lsdException w:name="Table Web 3" w:semiHidden="1" w:unhideWhenUsed="1"/>
     <w:lsdException w:name="Balloon Text" w:semiHidden="1" w:unhideWhenUsed="1"/>
@@ -5870,7 +5726,7 @@
 </file>
 
 <file path=customXml/itemProps1.xml><?xml version="1.0" encoding="utf-8"?>
-<ds:datastoreItem xmlns:ds="http://schemas.openxmlformats.org/officeDocument/2006/customXml" ds:itemID="{D2960880-4254-4DBC-BE0B-40F5B7131529}">
+<ds:datastoreItem xmlns:ds="http://schemas.openxmlformats.org/officeDocument/2006/customXml" ds:itemID="{AE3D7BF1-6701-4E5C-9D6C-AF5754E57397}">
   <ds:schemaRefs>
     <ds:schemaRef ds:uri="http://schemas.openxmlformats.org/officeDocument/2006/bibliography"/>
   </ds:schemaRefs>

</xml_diff>